<commit_message>
Changed Images to Txt
</commit_message>
<xml_diff>
--- a/2023-11-04-PatternsOfDP/2023-11-04 Handout DP.docx
+++ b/2023-11-04-PatternsOfDP/2023-11-04 Handout DP.docx
@@ -6,110 +6,128 @@
       <w:pPr>
         <w:pStyle w:val="Title"/>
         <w:spacing w:line="276" w:lineRule="auto"/>
-      </w:pPr>
-      <w:r>
+        <w:rPr>
+          <w:rFonts w:asciiTheme="majorHAnsi" w:hAnsiTheme="majorHAnsi" w:cstheme="majorHAnsi"/>
+          <w:sz w:val="24"/>
+          <w:szCs w:val="24"/>
+        </w:rPr>
+      </w:pPr>
+      <w:r>
+        <w:rPr>
+          <w:rFonts w:asciiTheme="majorHAnsi" w:hAnsiTheme="majorHAnsi" w:cstheme="majorHAnsi"/>
+          <w:sz w:val="24"/>
+          <w:szCs w:val="24"/>
+        </w:rPr>
         <w:t>202</w:t>
       </w:r>
       <w:r>
+        <w:rPr>
+          <w:rFonts w:asciiTheme="majorHAnsi" w:hAnsiTheme="majorHAnsi" w:cstheme="majorHAnsi"/>
+          <w:sz w:val="24"/>
+          <w:szCs w:val="24"/>
+        </w:rPr>
         <w:t>3</w:t>
       </w:r>
       <w:r>
+        <w:rPr>
+          <w:rFonts w:asciiTheme="majorHAnsi" w:hAnsiTheme="majorHAnsi" w:cstheme="majorHAnsi"/>
+          <w:sz w:val="24"/>
+          <w:szCs w:val="24"/>
+        </w:rPr>
         <w:t>-</w:t>
       </w:r>
       <w:r>
+        <w:rPr>
+          <w:rFonts w:asciiTheme="majorHAnsi" w:hAnsiTheme="majorHAnsi" w:cstheme="majorHAnsi"/>
+          <w:sz w:val="24"/>
+          <w:szCs w:val="24"/>
+        </w:rPr>
         <w:t>1</w:t>
       </w:r>
       <w:r>
+        <w:rPr>
+          <w:rFonts w:asciiTheme="majorHAnsi" w:hAnsiTheme="majorHAnsi" w:cstheme="majorHAnsi"/>
+          <w:sz w:val="24"/>
+          <w:szCs w:val="24"/>
+        </w:rPr>
         <w:t>1</w:t>
       </w:r>
       <w:r>
+        <w:rPr>
+          <w:rFonts w:asciiTheme="majorHAnsi" w:hAnsiTheme="majorHAnsi" w:cstheme="majorHAnsi"/>
+          <w:sz w:val="24"/>
+          <w:szCs w:val="24"/>
+        </w:rPr>
         <w:t>-</w:t>
       </w:r>
       <w:r>
+        <w:rPr>
+          <w:rFonts w:asciiTheme="majorHAnsi" w:hAnsiTheme="majorHAnsi" w:cstheme="majorHAnsi"/>
+          <w:sz w:val="24"/>
+          <w:szCs w:val="24"/>
+        </w:rPr>
         <w:t>04</w:t>
       </w:r>
       <w:r>
+        <w:rPr>
+          <w:rFonts w:asciiTheme="majorHAnsi" w:hAnsiTheme="majorHAnsi" w:cstheme="majorHAnsi"/>
+          <w:sz w:val="24"/>
+          <w:szCs w:val="24"/>
+        </w:rPr>
         <w:t xml:space="preserve"> - Handout </w:t>
       </w:r>
       <w:r>
+        <w:rPr>
+          <w:rFonts w:asciiTheme="majorHAnsi" w:hAnsiTheme="majorHAnsi" w:cstheme="majorHAnsi"/>
+          <w:sz w:val="24"/>
+          <w:szCs w:val="24"/>
+        </w:rPr>
         <w:t>–</w:t>
       </w:r>
       <w:r>
+        <w:rPr>
+          <w:rFonts w:asciiTheme="majorHAnsi" w:hAnsiTheme="majorHAnsi" w:cstheme="majorHAnsi"/>
+          <w:sz w:val="24"/>
+          <w:szCs w:val="24"/>
+        </w:rPr>
         <w:t xml:space="preserve"> </w:t>
       </w:r>
       <w:r>
+        <w:rPr>
+          <w:rFonts w:asciiTheme="majorHAnsi" w:hAnsiTheme="majorHAnsi" w:cstheme="majorHAnsi"/>
+          <w:sz w:val="24"/>
+          <w:szCs w:val="24"/>
+        </w:rPr>
         <w:t>Patterns of DP</w:t>
       </w:r>
     </w:p>
-    <w:p/>
-    <w:p>
-      <w:r>
-        <w:rPr>
+    <w:p>
+      <w:pPr>
+        <w:rPr>
+          <w:rFonts w:asciiTheme="majorHAnsi" w:hAnsiTheme="majorHAnsi" w:cstheme="majorHAnsi"/>
+          <w:sz w:val="24"/>
+          <w:szCs w:val="24"/>
+        </w:rPr>
+      </w:pPr>
+    </w:p>
+    <w:p>
+      <w:pPr>
+        <w:rPr>
+          <w:rFonts w:asciiTheme="majorHAnsi" w:hAnsiTheme="majorHAnsi" w:cstheme="majorHAnsi"/>
           <w:b/>
           <w:bCs/>
-          <w:noProof/>
+          <w:sz w:val="24"/>
+          <w:szCs w:val="24"/>
           <w:u w:val="single"/>
         </w:rPr>
-        <w:drawing>
-          <wp:anchor distT="152400" distB="152400" distL="152400" distR="152400" simplePos="0" relativeHeight="251658240" behindDoc="0" locked="0" layoutInCell="1" allowOverlap="1" wp14:anchorId="2D1A1670" wp14:editId="324BB1EF">
-            <wp:simplePos x="0" y="0"/>
-            <wp:positionH relativeFrom="margin">
-              <wp:posOffset>-8255</wp:posOffset>
-            </wp:positionH>
-            <wp:positionV relativeFrom="line">
-              <wp:posOffset>391160</wp:posOffset>
-            </wp:positionV>
-            <wp:extent cx="4582160" cy="2517140"/>
-            <wp:effectExtent l="0" t="0" r="2540" b="0"/>
-            <wp:wrapTopAndBottom distT="152400" distB="152400"/>
-            <wp:docPr id="1073741825" name="officeArt object" descr="pasted-image.png"/>
-            <wp:cNvGraphicFramePr/>
-            <a:graphic xmlns:a="http://schemas.openxmlformats.org/drawingml/2006/main">
-              <a:graphicData uri="http://schemas.openxmlformats.org/drawingml/2006/picture">
-                <pic:pic xmlns:pic="http://schemas.openxmlformats.org/drawingml/2006/picture">
-                  <pic:nvPicPr>
-                    <pic:cNvPr id="1073741825" name="pasted-image.png" descr="pasted-image.png"/>
-                    <pic:cNvPicPr>
-                      <a:picLocks noChangeAspect="1"/>
-                    </pic:cNvPicPr>
-                  </pic:nvPicPr>
-                  <pic:blipFill>
-                    <a:blip r:embed="rId8"/>
-                    <a:srcRect t="2232" b="12646"/>
-                    <a:stretch>
-                      <a:fillRect/>
-                    </a:stretch>
-                  </pic:blipFill>
-                  <pic:spPr>
-                    <a:xfrm>
-                      <a:off x="0" y="0"/>
-                      <a:ext cx="4582160" cy="2517140"/>
-                    </a:xfrm>
-                    <a:prstGeom prst="rect">
-                      <a:avLst/>
-                    </a:prstGeom>
-                    <a:ln w="12700" cap="flat">
-                      <a:noFill/>
-                      <a:miter lim="400000"/>
-                    </a:ln>
-                    <a:effectLst/>
-                  </pic:spPr>
-                </pic:pic>
-              </a:graphicData>
-            </a:graphic>
-            <wp14:sizeRelH relativeFrom="margin">
-              <wp14:pctWidth>0</wp14:pctWidth>
-            </wp14:sizeRelH>
-            <wp14:sizeRelV relativeFrom="margin">
-              <wp14:pctHeight>0</wp14:pctHeight>
-            </wp14:sizeRelV>
-          </wp:anchor>
-        </w:drawing>
-      </w:r>
-      <w:r>
-        <w:rPr>
+      </w:pPr>
+      <w:r>
+        <w:rPr>
+          <w:rFonts w:asciiTheme="majorHAnsi" w:hAnsiTheme="majorHAnsi" w:cstheme="majorHAnsi"/>
           <w:b/>
           <w:bCs/>
+          <w:sz w:val="24"/>
+          <w:szCs w:val="24"/>
           <w:u w:val="single"/>
         </w:rPr>
         <w:t>Linear Dynamic Programming:</w:t>
@@ -117,230 +135,748 @@
     </w:p>
     <w:p>
       <w:pPr>
-        <w:pStyle w:val="Body"/>
-      </w:pPr>
-    </w:p>
-    <w:p>
-      <w:pPr>
-        <w:pStyle w:val="Body"/>
-      </w:pPr>
-      <w:r>
-        <w:rPr>
+        <w:rPr>
+          <w:rFonts w:asciiTheme="majorHAnsi" w:hAnsiTheme="majorHAnsi" w:cstheme="majorHAnsi"/>
+          <w:sz w:val="24"/>
+          <w:szCs w:val="24"/>
+        </w:rPr>
+      </w:pPr>
+      <w:r>
+        <w:rPr>
+          <w:rFonts w:asciiTheme="majorHAnsi" w:hAnsiTheme="majorHAnsi" w:cstheme="majorHAnsi"/>
+          <w:sz w:val="24"/>
+          <w:szCs w:val="24"/>
+        </w:rPr>
+        <w:t>You are a professional robber planning to rob houses along a street. Each house has a certain amount of money stashed, the only constraint stopping you from robbing each of them is that adjacent houses have security systems connected and it will automatically contact the police if two adjacent houses were broken into on the same night.</w:t>
+      </w:r>
+    </w:p>
+    <w:p>
+      <w:pPr>
+        <w:rPr>
+          <w:rFonts w:asciiTheme="majorHAnsi" w:hAnsiTheme="majorHAnsi" w:cstheme="majorHAnsi"/>
+          <w:sz w:val="24"/>
+          <w:szCs w:val="24"/>
+        </w:rPr>
+      </w:pPr>
+      <w:r>
+        <w:rPr>
+          <w:rFonts w:asciiTheme="majorHAnsi" w:hAnsiTheme="majorHAnsi" w:cstheme="majorHAnsi"/>
+          <w:sz w:val="24"/>
+          <w:szCs w:val="24"/>
+        </w:rPr>
+        <w:t xml:space="preserve">Given an integer array </w:t>
+      </w:r>
+      <w:proofErr w:type="spellStart"/>
+      <w:r>
+        <w:rPr>
+          <w:rFonts w:asciiTheme="majorHAnsi" w:hAnsiTheme="majorHAnsi" w:cstheme="majorHAnsi"/>
+          <w:sz w:val="24"/>
+          <w:szCs w:val="24"/>
+        </w:rPr>
+        <w:t>nums</w:t>
+      </w:r>
+      <w:proofErr w:type="spellEnd"/>
+      <w:r>
+        <w:rPr>
+          <w:rFonts w:asciiTheme="majorHAnsi" w:hAnsiTheme="majorHAnsi" w:cstheme="majorHAnsi"/>
+          <w:sz w:val="24"/>
+          <w:szCs w:val="24"/>
+        </w:rPr>
+        <w:t xml:space="preserve"> representing the amount of money of each house, return the maximum amount of money you can rob tonight without alerting the police.</w:t>
+      </w:r>
+    </w:p>
+    <w:p>
+      <w:pPr>
+        <w:autoSpaceDE w:val="0"/>
+        <w:autoSpaceDN w:val="0"/>
+        <w:adjustRightInd w:val="0"/>
+        <w:spacing w:before="0" w:after="240"/>
+        <w:ind w:firstLine="0"/>
+        <w:jc w:val="left"/>
+        <w:rPr>
+          <w:rFonts w:asciiTheme="majorHAnsi" w:hAnsiTheme="majorHAnsi" w:cstheme="majorHAnsi"/>
+          <w:color w:val="1D1D1D"/>
+          <w:sz w:val="24"/>
+          <w:szCs w:val="24"/>
+          <w:u w:val="single"/>
+        </w:rPr>
+      </w:pPr>
+      <w:r>
+        <w:rPr>
+          <w:rFonts w:asciiTheme="majorHAnsi" w:hAnsiTheme="majorHAnsi" w:cstheme="majorHAnsi"/>
+          <w:color w:val="1D1D1D"/>
+          <w:sz w:val="24"/>
+          <w:szCs w:val="24"/>
+          <w:u w:val="single"/>
+        </w:rPr>
+        <w:t>Example 1:</w:t>
+      </w:r>
+    </w:p>
+    <w:p>
+      <w:pPr>
+        <w:autoSpaceDE w:val="0"/>
+        <w:autoSpaceDN w:val="0"/>
+        <w:adjustRightInd w:val="0"/>
+        <w:spacing w:before="0" w:after="0"/>
+        <w:ind w:firstLine="0"/>
+        <w:jc w:val="left"/>
+        <w:rPr>
+          <w:rFonts w:asciiTheme="majorHAnsi" w:hAnsiTheme="majorHAnsi" w:cstheme="majorHAnsi"/>
+          <w:color w:val="auto"/>
+          <w:sz w:val="24"/>
+          <w:szCs w:val="24"/>
+        </w:rPr>
+      </w:pPr>
+      <w:r>
+        <w:rPr>
+          <w:rFonts w:asciiTheme="majorHAnsi" w:hAnsiTheme="majorHAnsi" w:cstheme="majorHAnsi"/>
+          <w:color w:val="1D1D1D"/>
+          <w:sz w:val="24"/>
+          <w:szCs w:val="24"/>
+        </w:rPr>
+        <w:t>Input:</w:t>
+      </w:r>
+      <w:r>
+        <w:rPr>
+          <w:rFonts w:asciiTheme="majorHAnsi" w:hAnsiTheme="majorHAnsi" w:cstheme="majorHAnsi"/>
+          <w:color w:val="auto"/>
+          <w:sz w:val="24"/>
+          <w:szCs w:val="24"/>
+        </w:rPr>
+        <w:t xml:space="preserve"> </w:t>
+      </w:r>
+      <w:proofErr w:type="spellStart"/>
+      <w:r>
+        <w:rPr>
+          <w:rFonts w:asciiTheme="majorHAnsi" w:hAnsiTheme="majorHAnsi" w:cstheme="majorHAnsi"/>
+          <w:color w:val="auto"/>
+          <w:sz w:val="24"/>
+          <w:szCs w:val="24"/>
+        </w:rPr>
+        <w:t>nums</w:t>
+      </w:r>
+      <w:proofErr w:type="spellEnd"/>
+      <w:r>
+        <w:rPr>
+          <w:rFonts w:asciiTheme="majorHAnsi" w:hAnsiTheme="majorHAnsi" w:cstheme="majorHAnsi"/>
+          <w:color w:val="auto"/>
+          <w:sz w:val="24"/>
+          <w:szCs w:val="24"/>
+        </w:rPr>
+        <w:t xml:space="preserve"> = [1,2,3,1]</w:t>
+      </w:r>
+    </w:p>
+    <w:p>
+      <w:pPr>
+        <w:autoSpaceDE w:val="0"/>
+        <w:autoSpaceDN w:val="0"/>
+        <w:adjustRightInd w:val="0"/>
+        <w:spacing w:before="0" w:after="0"/>
+        <w:ind w:firstLine="0"/>
+        <w:jc w:val="left"/>
+        <w:rPr>
+          <w:rFonts w:asciiTheme="majorHAnsi" w:hAnsiTheme="majorHAnsi" w:cstheme="majorHAnsi"/>
+          <w:color w:val="auto"/>
+          <w:sz w:val="24"/>
+          <w:szCs w:val="24"/>
+        </w:rPr>
+      </w:pPr>
+      <w:r>
+        <w:rPr>
+          <w:rFonts w:asciiTheme="majorHAnsi" w:hAnsiTheme="majorHAnsi" w:cstheme="majorHAnsi"/>
+          <w:color w:val="1D1D1D"/>
+          <w:sz w:val="24"/>
+          <w:szCs w:val="24"/>
+        </w:rPr>
+        <w:t>Output:</w:t>
+      </w:r>
+      <w:r>
+        <w:rPr>
+          <w:rFonts w:asciiTheme="majorHAnsi" w:hAnsiTheme="majorHAnsi" w:cstheme="majorHAnsi"/>
+          <w:color w:val="auto"/>
+          <w:sz w:val="24"/>
+          <w:szCs w:val="24"/>
+        </w:rPr>
+        <w:t xml:space="preserve"> 4</w:t>
+      </w:r>
+    </w:p>
+    <w:p>
+      <w:pPr>
+        <w:autoSpaceDE w:val="0"/>
+        <w:autoSpaceDN w:val="0"/>
+        <w:adjustRightInd w:val="0"/>
+        <w:spacing w:before="0" w:after="0"/>
+        <w:ind w:firstLine="0"/>
+        <w:jc w:val="left"/>
+        <w:rPr>
+          <w:rFonts w:asciiTheme="majorHAnsi" w:hAnsiTheme="majorHAnsi" w:cstheme="majorHAnsi"/>
+          <w:color w:val="auto"/>
+          <w:sz w:val="24"/>
+          <w:szCs w:val="24"/>
+        </w:rPr>
+      </w:pPr>
+      <w:r>
+        <w:rPr>
+          <w:rFonts w:asciiTheme="majorHAnsi" w:hAnsiTheme="majorHAnsi" w:cstheme="majorHAnsi"/>
+          <w:color w:val="1D1D1D"/>
+          <w:sz w:val="24"/>
+          <w:szCs w:val="24"/>
+        </w:rPr>
+        <w:t>Explanation:</w:t>
+      </w:r>
+      <w:r>
+        <w:rPr>
+          <w:rFonts w:asciiTheme="majorHAnsi" w:hAnsiTheme="majorHAnsi" w:cstheme="majorHAnsi"/>
+          <w:color w:val="auto"/>
+          <w:sz w:val="24"/>
+          <w:szCs w:val="24"/>
+        </w:rPr>
+        <w:t xml:space="preserve"> Rob house 1 (money = 1) and then rob house 3 (money = 3).</w:t>
+      </w:r>
+    </w:p>
+    <w:p>
+      <w:pPr>
+        <w:autoSpaceDE w:val="0"/>
+        <w:autoSpaceDN w:val="0"/>
+        <w:adjustRightInd w:val="0"/>
+        <w:spacing w:before="0" w:after="0"/>
+        <w:ind w:firstLine="0"/>
+        <w:jc w:val="left"/>
+        <w:rPr>
+          <w:rFonts w:asciiTheme="majorHAnsi" w:hAnsiTheme="majorHAnsi" w:cstheme="majorHAnsi"/>
+          <w:color w:val="auto"/>
+          <w:sz w:val="24"/>
+          <w:szCs w:val="24"/>
+        </w:rPr>
+      </w:pPr>
+      <w:r>
+        <w:rPr>
+          <w:rFonts w:asciiTheme="majorHAnsi" w:hAnsiTheme="majorHAnsi" w:cstheme="majorHAnsi"/>
+          <w:color w:val="auto"/>
+          <w:sz w:val="24"/>
+          <w:szCs w:val="24"/>
+        </w:rPr>
+        <w:t>Total amount you can rob = 1 + 3 = 4.</w:t>
+      </w:r>
+    </w:p>
+    <w:p>
+      <w:pPr>
+        <w:autoSpaceDE w:val="0"/>
+        <w:autoSpaceDN w:val="0"/>
+        <w:adjustRightInd w:val="0"/>
+        <w:spacing w:before="0" w:after="0"/>
+        <w:ind w:firstLine="0"/>
+        <w:jc w:val="left"/>
+        <w:rPr>
+          <w:rFonts w:asciiTheme="majorHAnsi" w:hAnsiTheme="majorHAnsi" w:cstheme="majorHAnsi"/>
+          <w:color w:val="auto"/>
+          <w:sz w:val="24"/>
+          <w:szCs w:val="24"/>
+        </w:rPr>
+      </w:pPr>
+    </w:p>
+    <w:p>
+      <w:pPr>
+        <w:autoSpaceDE w:val="0"/>
+        <w:autoSpaceDN w:val="0"/>
+        <w:adjustRightInd w:val="0"/>
+        <w:spacing w:before="0" w:after="240"/>
+        <w:ind w:firstLine="0"/>
+        <w:jc w:val="left"/>
+        <w:rPr>
+          <w:rFonts w:asciiTheme="majorHAnsi" w:hAnsiTheme="majorHAnsi" w:cstheme="majorHAnsi"/>
+          <w:color w:val="1D1D1D"/>
+          <w:sz w:val="24"/>
+          <w:szCs w:val="24"/>
+          <w:u w:val="single"/>
+        </w:rPr>
+      </w:pPr>
+      <w:r>
+        <w:rPr>
+          <w:rFonts w:asciiTheme="majorHAnsi" w:hAnsiTheme="majorHAnsi" w:cstheme="majorHAnsi"/>
+          <w:color w:val="1D1D1D"/>
+          <w:sz w:val="24"/>
+          <w:szCs w:val="24"/>
+          <w:u w:val="single"/>
+        </w:rPr>
+        <w:t>Example 2:</w:t>
+      </w:r>
+    </w:p>
+    <w:p>
+      <w:pPr>
+        <w:autoSpaceDE w:val="0"/>
+        <w:autoSpaceDN w:val="0"/>
+        <w:adjustRightInd w:val="0"/>
+        <w:spacing w:before="0" w:after="0"/>
+        <w:ind w:firstLine="0"/>
+        <w:jc w:val="left"/>
+        <w:rPr>
+          <w:rFonts w:asciiTheme="majorHAnsi" w:hAnsiTheme="majorHAnsi" w:cstheme="majorHAnsi"/>
+          <w:color w:val="auto"/>
+          <w:sz w:val="24"/>
+          <w:szCs w:val="24"/>
+        </w:rPr>
+      </w:pPr>
+      <w:r>
+        <w:rPr>
+          <w:rFonts w:asciiTheme="majorHAnsi" w:hAnsiTheme="majorHAnsi" w:cstheme="majorHAnsi"/>
+          <w:color w:val="1D1D1D"/>
+          <w:sz w:val="24"/>
+          <w:szCs w:val="24"/>
+        </w:rPr>
+        <w:t>Input:</w:t>
+      </w:r>
+      <w:r>
+        <w:rPr>
+          <w:rFonts w:asciiTheme="majorHAnsi" w:hAnsiTheme="majorHAnsi" w:cstheme="majorHAnsi"/>
+          <w:color w:val="auto"/>
+          <w:sz w:val="24"/>
+          <w:szCs w:val="24"/>
+        </w:rPr>
+        <w:t xml:space="preserve"> </w:t>
+      </w:r>
+      <w:proofErr w:type="spellStart"/>
+      <w:r>
+        <w:rPr>
+          <w:rFonts w:asciiTheme="majorHAnsi" w:hAnsiTheme="majorHAnsi" w:cstheme="majorHAnsi"/>
+          <w:color w:val="auto"/>
+          <w:sz w:val="24"/>
+          <w:szCs w:val="24"/>
+        </w:rPr>
+        <w:t>nums</w:t>
+      </w:r>
+      <w:proofErr w:type="spellEnd"/>
+      <w:r>
+        <w:rPr>
+          <w:rFonts w:asciiTheme="majorHAnsi" w:hAnsiTheme="majorHAnsi" w:cstheme="majorHAnsi"/>
+          <w:color w:val="auto"/>
+          <w:sz w:val="24"/>
+          <w:szCs w:val="24"/>
+        </w:rPr>
+        <w:t xml:space="preserve"> = [2,7,9,3,1]</w:t>
+      </w:r>
+    </w:p>
+    <w:p>
+      <w:pPr>
+        <w:autoSpaceDE w:val="0"/>
+        <w:autoSpaceDN w:val="0"/>
+        <w:adjustRightInd w:val="0"/>
+        <w:spacing w:before="0" w:after="0"/>
+        <w:ind w:firstLine="0"/>
+        <w:jc w:val="left"/>
+        <w:rPr>
+          <w:rFonts w:asciiTheme="majorHAnsi" w:hAnsiTheme="majorHAnsi" w:cstheme="majorHAnsi"/>
+          <w:color w:val="auto"/>
+          <w:sz w:val="24"/>
+          <w:szCs w:val="24"/>
+        </w:rPr>
+      </w:pPr>
+      <w:r>
+        <w:rPr>
+          <w:rFonts w:asciiTheme="majorHAnsi" w:hAnsiTheme="majorHAnsi" w:cstheme="majorHAnsi"/>
+          <w:color w:val="1D1D1D"/>
+          <w:sz w:val="24"/>
+          <w:szCs w:val="24"/>
+        </w:rPr>
+        <w:t>Output:</w:t>
+      </w:r>
+      <w:r>
+        <w:rPr>
+          <w:rFonts w:asciiTheme="majorHAnsi" w:hAnsiTheme="majorHAnsi" w:cstheme="majorHAnsi"/>
+          <w:color w:val="auto"/>
+          <w:sz w:val="24"/>
+          <w:szCs w:val="24"/>
+        </w:rPr>
+        <w:t xml:space="preserve"> 12</w:t>
+      </w:r>
+    </w:p>
+    <w:p>
+      <w:pPr>
+        <w:autoSpaceDE w:val="0"/>
+        <w:autoSpaceDN w:val="0"/>
+        <w:adjustRightInd w:val="0"/>
+        <w:spacing w:before="0" w:after="0"/>
+        <w:ind w:firstLine="0"/>
+        <w:jc w:val="left"/>
+        <w:rPr>
+          <w:rFonts w:asciiTheme="majorHAnsi" w:hAnsiTheme="majorHAnsi" w:cstheme="majorHAnsi"/>
+          <w:color w:val="auto"/>
+          <w:sz w:val="24"/>
+          <w:szCs w:val="24"/>
+        </w:rPr>
+      </w:pPr>
+      <w:r>
+        <w:rPr>
+          <w:rFonts w:asciiTheme="majorHAnsi" w:hAnsiTheme="majorHAnsi" w:cstheme="majorHAnsi"/>
+          <w:color w:val="1D1D1D"/>
+          <w:sz w:val="24"/>
+          <w:szCs w:val="24"/>
+        </w:rPr>
+        <w:t>Explanation:</w:t>
+      </w:r>
+      <w:r>
+        <w:rPr>
+          <w:rFonts w:asciiTheme="majorHAnsi" w:hAnsiTheme="majorHAnsi" w:cstheme="majorHAnsi"/>
+          <w:color w:val="auto"/>
+          <w:sz w:val="24"/>
+          <w:szCs w:val="24"/>
+        </w:rPr>
+        <w:t xml:space="preserve"> Rob house 1 (money = 2), rob house 3 (money = 9) and rob house 5 (money = 1).</w:t>
+      </w:r>
+    </w:p>
+    <w:p>
+      <w:pPr>
+        <w:autoSpaceDE w:val="0"/>
+        <w:autoSpaceDN w:val="0"/>
+        <w:adjustRightInd w:val="0"/>
+        <w:spacing w:before="0" w:after="0"/>
+        <w:ind w:firstLine="0"/>
+        <w:jc w:val="left"/>
+        <w:rPr>
+          <w:rFonts w:asciiTheme="majorHAnsi" w:hAnsiTheme="majorHAnsi" w:cstheme="majorHAnsi"/>
+          <w:color w:val="auto"/>
+          <w:sz w:val="24"/>
+          <w:szCs w:val="24"/>
+        </w:rPr>
+      </w:pPr>
+      <w:r>
+        <w:rPr>
+          <w:rFonts w:asciiTheme="majorHAnsi" w:hAnsiTheme="majorHAnsi" w:cstheme="majorHAnsi"/>
+          <w:color w:val="auto"/>
+          <w:sz w:val="24"/>
+          <w:szCs w:val="24"/>
+        </w:rPr>
+        <w:t>Total amount you can rob = 2 + 9 + 1 = 12.</w:t>
+      </w:r>
+    </w:p>
+    <w:p>
+      <w:pPr>
+        <w:pStyle w:val="Body"/>
+        <w:rPr>
+          <w:rFonts w:asciiTheme="majorHAnsi" w:hAnsiTheme="majorHAnsi" w:cstheme="majorHAnsi"/>
+          <w:sz w:val="24"/>
+          <w:szCs w:val="24"/>
+        </w:rPr>
+      </w:pPr>
+    </w:p>
+    <w:p>
+      <w:pPr>
+        <w:pStyle w:val="Body"/>
+        <w:rPr>
+          <w:rFonts w:asciiTheme="majorHAnsi" w:hAnsiTheme="majorHAnsi" w:cstheme="majorHAnsi"/>
+          <w:sz w:val="24"/>
+          <w:szCs w:val="24"/>
+        </w:rPr>
+      </w:pPr>
+    </w:p>
+    <w:p>
+      <w:pPr>
+        <w:pStyle w:val="Body"/>
+        <w:rPr>
+          <w:rFonts w:asciiTheme="majorHAnsi" w:hAnsiTheme="majorHAnsi" w:cstheme="majorHAnsi"/>
+          <w:sz w:val="24"/>
+          <w:szCs w:val="24"/>
+        </w:rPr>
+      </w:pPr>
+    </w:p>
+    <w:p>
+      <w:pPr>
+        <w:pStyle w:val="Body"/>
+        <w:rPr>
+          <w:rFonts w:asciiTheme="majorHAnsi" w:hAnsiTheme="majorHAnsi" w:cstheme="majorHAnsi"/>
+          <w:sz w:val="24"/>
+          <w:szCs w:val="24"/>
+        </w:rPr>
+      </w:pPr>
+    </w:p>
+    <w:p>
+      <w:pPr>
+        <w:pStyle w:val="Body"/>
+        <w:rPr>
+          <w:rFonts w:asciiTheme="majorHAnsi" w:hAnsiTheme="majorHAnsi" w:cstheme="majorHAnsi"/>
+          <w:sz w:val="24"/>
+          <w:szCs w:val="24"/>
+        </w:rPr>
+      </w:pPr>
+    </w:p>
+    <w:p>
+      <w:pPr>
+        <w:pStyle w:val="Body"/>
+        <w:rPr>
+          <w:rFonts w:asciiTheme="majorHAnsi" w:hAnsiTheme="majorHAnsi" w:cstheme="majorHAnsi"/>
+          <w:sz w:val="24"/>
+          <w:szCs w:val="24"/>
+        </w:rPr>
+      </w:pPr>
+    </w:p>
+    <w:p>
+      <w:pPr>
+        <w:pStyle w:val="Body"/>
+        <w:rPr>
+          <w:rFonts w:asciiTheme="majorHAnsi" w:hAnsiTheme="majorHAnsi" w:cstheme="majorHAnsi"/>
+          <w:sz w:val="24"/>
+          <w:szCs w:val="24"/>
+        </w:rPr>
+      </w:pPr>
+    </w:p>
+    <w:p>
+      <w:pPr>
+        <w:pStyle w:val="Body"/>
+        <w:rPr>
+          <w:rFonts w:asciiTheme="majorHAnsi" w:hAnsiTheme="majorHAnsi" w:cstheme="majorHAnsi"/>
           <w:b/>
           <w:bCs/>
-          <w:noProof/>
+          <w:sz w:val="24"/>
+          <w:szCs w:val="24"/>
           <w:u w:val="single"/>
         </w:rPr>
-        <mc:AlternateContent>
-          <mc:Choice Requires="wpg">
-            <w:drawing>
-              <wp:anchor distT="152400" distB="152400" distL="152400" distR="152400" simplePos="0" relativeHeight="251659264" behindDoc="0" locked="0" layoutInCell="1" allowOverlap="1" wp14:anchorId="62722670" wp14:editId="473F8F41">
-                <wp:simplePos x="0" y="0"/>
-                <wp:positionH relativeFrom="margin">
-                  <wp:posOffset>2540</wp:posOffset>
-                </wp:positionH>
-                <wp:positionV relativeFrom="line">
-                  <wp:posOffset>333375</wp:posOffset>
-                </wp:positionV>
-                <wp:extent cx="4848860" cy="3872865"/>
-                <wp:effectExtent l="0" t="0" r="2540" b="0"/>
-                <wp:wrapTopAndBottom distT="152400" distB="152400"/>
-                <wp:docPr id="1073741828" name="officeArt object" descr="Image Gallery"/>
-                <wp:cNvGraphicFramePr/>
-                <a:graphic xmlns:a="http://schemas.openxmlformats.org/drawingml/2006/main">
-                  <a:graphicData uri="http://schemas.microsoft.com/office/word/2010/wordprocessingGroup">
-                    <wpg:wgp>
-                      <wpg:cNvGrpSpPr/>
-                      <wpg:grpSpPr>
-                        <a:xfrm>
-                          <a:off x="0" y="0"/>
-                          <a:ext cx="4848860" cy="3872865"/>
-                          <a:chOff x="0" y="0"/>
-                          <a:chExt cx="5778420" cy="5272746"/>
-                        </a:xfrm>
-                      </wpg:grpSpPr>
-                      <pic:pic xmlns:pic="http://schemas.openxmlformats.org/drawingml/2006/picture">
-                        <pic:nvPicPr>
-                          <pic:cNvPr id="1073741826" name="Screenshot 2023-10-31 at 10.53.19 PM.png" descr="Screenshot 2023-10-31 at 10.53.19 PM.png"/>
-                          <pic:cNvPicPr>
-                            <a:picLocks noChangeAspect="1"/>
-                          </pic:cNvPicPr>
-                        </pic:nvPicPr>
-                        <pic:blipFill>
-                          <a:blip r:embed="rId9"/>
-                          <a:srcRect t="887" b="887"/>
-                          <a:stretch>
-                            <a:fillRect/>
-                          </a:stretch>
-                        </pic:blipFill>
-                        <pic:spPr>
-                          <a:xfrm>
-                            <a:off x="0" y="0"/>
-                            <a:ext cx="5778421" cy="4858068"/>
-                          </a:xfrm>
-                          <a:prstGeom prst="rect">
-                            <a:avLst/>
-                          </a:prstGeom>
-                          <a:ln w="12700" cap="flat">
-                            <a:noFill/>
-                            <a:miter lim="400000"/>
-                          </a:ln>
-                          <a:effectLst/>
-                        </pic:spPr>
-                      </pic:pic>
-                      <wps:wsp>
-                        <wps:cNvPr id="1073741827" name="Caption"/>
-                        <wps:cNvSpPr/>
-                        <wps:spPr>
-                          <a:xfrm>
-                            <a:off x="0" y="4934267"/>
-                            <a:ext cx="5778421" cy="338480"/>
-                          </a:xfrm>
-                          <a:prstGeom prst="rect">
-                            <a:avLst/>
-                          </a:prstGeom>
-                          <a:noFill/>
-                          <a:ln w="12700" cap="flat">
-                            <a:noFill/>
-                            <a:miter lim="400000"/>
-                          </a:ln>
-                          <a:effectLst/>
-                        </wps:spPr>
-                        <wps:txbx>
-                          <w:txbxContent>
-                            <w:p>
-                              <w:pPr>
-                                <w:pStyle w:val="ObjectCaption"/>
-                              </w:pPr>
-                              <w:r>
-                                <w:t>Caption</w:t>
-                              </w:r>
-                            </w:p>
-                          </w:txbxContent>
-                        </wps:txbx>
-                        <wps:bodyPr wrap="square" lIns="76200" tIns="76200" rIns="76200" bIns="76200" numCol="1" anchor="t">
-                          <a:noAutofit/>
-                        </wps:bodyPr>
-                      </wps:wsp>
-                    </wpg:wgp>
-                  </a:graphicData>
-                </a:graphic>
-                <wp14:sizeRelH relativeFrom="margin">
-                  <wp14:pctWidth>0</wp14:pctWidth>
-                </wp14:sizeRelH>
-                <wp14:sizeRelV relativeFrom="margin">
-                  <wp14:pctHeight>0</wp14:pctHeight>
-                </wp14:sizeRelV>
-              </wp:anchor>
-            </w:drawing>
-          </mc:Choice>
-          <mc:Fallback>
-            <w:pict>
-              <v:group w14:anchorId="62722670" id="officeArt object" o:spid="_x0000_s1026" alt="Image Gallery" style="position:absolute;margin-left:.2pt;margin-top:26.25pt;width:381.8pt;height:304.95pt;z-index:251659264;mso-wrap-distance-left:12pt;mso-wrap-distance-top:12pt;mso-wrap-distance-right:12pt;mso-wrap-distance-bottom:12pt;mso-position-horizontal-relative:margin;mso-position-vertical-relative:line;mso-width-relative:margin;mso-height-relative:margin" coordsize="57784,52727" o:gfxdata="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">
-                <v:shapetype id="_x0000_t75" coordsize="21600,21600" o:spt="75" o:preferrelative="t" path="m@4@5l@4@11@9@11@9@5xe" filled="f" stroked="f">
-                  <v:stroke joinstyle="miter"/>
-                  <v:formulas>
-                    <v:f eqn="if lineDrawn pixelLineWidth 0"/>
-                    <v:f eqn="sum @0 1 0"/>
-                    <v:f eqn="sum 0 0 @1"/>
-                    <v:f eqn="prod @2 1 2"/>
-                    <v:f eqn="prod @3 21600 pixelWidth"/>
-                    <v:f eqn="prod @3 21600 pixelHeight"/>
-                    <v:f eqn="sum @0 0 1"/>
-                    <v:f eqn="prod @6 1 2"/>
-                    <v:f eqn="prod @7 21600 pixelWidth"/>
-                    <v:f eqn="sum @8 21600 0"/>
-                    <v:f eqn="prod @7 21600 pixelHeight"/>
-                    <v:f eqn="sum @10 21600 0"/>
-                  </v:formulas>
-                  <v:path o:extrusionok="f" gradientshapeok="t" o:connecttype="rect"/>
-                  <o:lock v:ext="edit" aspectratio="t"/>
-                </v:shapetype>
-                <v:shape id="Screenshot 2023-10-31 at 10.53.19 PM.png" o:spid="_x0000_s1027" type="#_x0000_t75" alt="Screenshot 2023-10-31 at 10.53.19 PM.png" style="position:absolute;width:57784;height:48580;visibility:visible;mso-wrap-style:square" o:gfxdata="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" strokeweight="1pt">
-                  <v:stroke miterlimit="4"/>
-                  <v:imagedata r:id="rId10" o:title="Screenshot 2023-10-31 at 10.53.19 PM" croptop="581f" cropbottom="581f"/>
-                </v:shape>
-                <v:rect id="_x0000_s1028" style="position:absolute;top:49342;width:57784;height:3385;visibility:visible;mso-wrap-style:square;v-text-anchor:top" o:gfxdata="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" filled="f" stroked="f" strokeweight="1pt">
-                  <v:stroke miterlimit="4"/>
-                  <v:textbox inset="6pt,6pt,6pt,6pt">
-                    <w:txbxContent>
-                      <w:p>
-                        <w:pPr>
-                          <w:pStyle w:val="ObjectCaption"/>
-                        </w:pPr>
-                        <w:r>
-                          <w:t>Caption</w:t>
-                        </w:r>
-                      </w:p>
-                    </w:txbxContent>
-                  </v:textbox>
-                </v:rect>
-                <w10:wrap type="topAndBottom" anchorx="margin" anchory="line"/>
-              </v:group>
-            </w:pict>
-          </mc:Fallback>
-        </mc:AlternateContent>
-      </w:r>
-      <w:r>
-        <w:rPr>
+      </w:pPr>
+      <w:r>
+        <w:rPr>
+          <w:rFonts w:asciiTheme="majorHAnsi" w:hAnsiTheme="majorHAnsi" w:cstheme="majorHAnsi"/>
           <w:b/>
           <w:bCs/>
+          <w:sz w:val="24"/>
+          <w:szCs w:val="24"/>
           <w:u w:val="single"/>
         </w:rPr>
-        <w:t>Grid Dynamic Programm</w:t>
-      </w:r>
-      <w:r>
-        <w:rPr>
+        <w:t>Grid Dynamic Programming</w:t>
+      </w:r>
+    </w:p>
+    <w:p>
+      <w:pPr>
+        <w:pStyle w:val="Body"/>
+        <w:rPr>
+          <w:rFonts w:asciiTheme="majorHAnsi" w:hAnsiTheme="majorHAnsi" w:cstheme="majorHAnsi"/>
           <w:b/>
           <w:bCs/>
+          <w:sz w:val="24"/>
+          <w:szCs w:val="24"/>
           <w:u w:val="single"/>
         </w:rPr>
-        <w:t>ing</w:t>
-      </w:r>
-    </w:p>
-    <w:p>
-      <w:pPr>
-        <w:pStyle w:val="Body"/>
-      </w:pPr>
-    </w:p>
-    <w:p>
-      <w:pPr>
-        <w:pStyle w:val="Body"/>
-        <w:rPr>
-          <w:b/>
-          <w:bCs/>
-          <w:u w:val="single"/>
-        </w:rPr>
-      </w:pPr>
-      <w:r>
-        <w:rPr>
-          <w:b/>
-          <w:bCs/>
-          <w:u w:val="single"/>
-        </w:rPr>
-        <w:t>0/1 Knapsack</w:t>
-      </w:r>
-    </w:p>
-    <w:p>
-      <w:pPr>
-        <w:pStyle w:val="Body"/>
-        <w:rPr>
-          <w:b/>
-          <w:bCs/>
-          <w:u w:val="single"/>
-        </w:rPr>
-      </w:pPr>
-      <w:r>
-        <w:rPr>
-          <w:b/>
-          <w:bCs/>
-          <w:u w:val="single"/>
+      </w:pPr>
+    </w:p>
+    <w:p>
+      <w:pPr>
+        <w:pStyle w:val="Body"/>
+        <w:rPr>
+          <w:rFonts w:asciiTheme="majorHAnsi" w:hAnsiTheme="majorHAnsi" w:cstheme="majorHAnsi"/>
+          <w:sz w:val="24"/>
+          <w:szCs w:val="24"/>
+        </w:rPr>
+      </w:pPr>
+      <w:r>
+        <w:rPr>
+          <w:rFonts w:asciiTheme="majorHAnsi" w:hAnsiTheme="majorHAnsi" w:cstheme="majorHAnsi"/>
+          <w:sz w:val="24"/>
+          <w:szCs w:val="24"/>
+        </w:rPr>
+        <w:t xml:space="preserve">There is a robot on an m x n grid. The robot is initially located at the top-left corner (i.e., </w:t>
+      </w:r>
+      <w:proofErr w:type="gramStart"/>
+      <w:r>
+        <w:rPr>
+          <w:rFonts w:asciiTheme="majorHAnsi" w:hAnsiTheme="majorHAnsi" w:cstheme="majorHAnsi"/>
+          <w:sz w:val="24"/>
+          <w:szCs w:val="24"/>
+        </w:rPr>
+        <w:t>grid[</w:t>
+      </w:r>
+      <w:proofErr w:type="gramEnd"/>
+      <w:r>
+        <w:rPr>
+          <w:rFonts w:asciiTheme="majorHAnsi" w:hAnsiTheme="majorHAnsi" w:cstheme="majorHAnsi"/>
+          <w:sz w:val="24"/>
+          <w:szCs w:val="24"/>
+        </w:rPr>
+        <w:t xml:space="preserve">0][0]). The robot tries to move to the bottom-right corner (i.e., </w:t>
+      </w:r>
+      <w:proofErr w:type="gramStart"/>
+      <w:r>
+        <w:rPr>
+          <w:rFonts w:asciiTheme="majorHAnsi" w:hAnsiTheme="majorHAnsi" w:cstheme="majorHAnsi"/>
+          <w:sz w:val="24"/>
+          <w:szCs w:val="24"/>
+        </w:rPr>
+        <w:t>grid[</w:t>
+      </w:r>
+      <w:proofErr w:type="gramEnd"/>
+      <w:r>
+        <w:rPr>
+          <w:rFonts w:asciiTheme="majorHAnsi" w:hAnsiTheme="majorHAnsi" w:cstheme="majorHAnsi"/>
+          <w:sz w:val="24"/>
+          <w:szCs w:val="24"/>
+        </w:rPr>
+        <w:t>m - 1][n - 1]). The robot can only move either down or right at any point in time.</w:t>
+      </w:r>
+    </w:p>
+    <w:p>
+      <w:pPr>
+        <w:pStyle w:val="Body"/>
+        <w:rPr>
+          <w:rFonts w:asciiTheme="majorHAnsi" w:hAnsiTheme="majorHAnsi" w:cstheme="majorHAnsi"/>
+          <w:sz w:val="24"/>
+          <w:szCs w:val="24"/>
+        </w:rPr>
+      </w:pPr>
+    </w:p>
+    <w:p>
+      <w:pPr>
+        <w:pStyle w:val="Body"/>
+        <w:rPr>
+          <w:rFonts w:asciiTheme="majorHAnsi" w:hAnsiTheme="majorHAnsi" w:cstheme="majorHAnsi"/>
+          <w:sz w:val="24"/>
+          <w:szCs w:val="24"/>
+        </w:rPr>
+      </w:pPr>
+      <w:r>
+        <w:rPr>
+          <w:rFonts w:asciiTheme="majorHAnsi" w:hAnsiTheme="majorHAnsi" w:cstheme="majorHAnsi"/>
+          <w:sz w:val="24"/>
+          <w:szCs w:val="24"/>
+        </w:rPr>
+        <w:t>Given the two integers m and n, return the number of possible unique paths that the robot can take to reach the bottom-right corner.</w:t>
+      </w:r>
+      <w:r>
+        <w:rPr>
+          <w:rFonts w:asciiTheme="majorHAnsi" w:hAnsiTheme="majorHAnsi" w:cstheme="majorHAnsi"/>
+          <w:sz w:val="24"/>
+          <w:szCs w:val="24"/>
+        </w:rPr>
+        <w:t xml:space="preserve"> </w:t>
+      </w:r>
+      <w:r>
+        <w:rPr>
+          <w:rFonts w:asciiTheme="majorHAnsi" w:hAnsiTheme="majorHAnsi" w:cstheme="majorHAnsi"/>
+          <w:sz w:val="24"/>
+          <w:szCs w:val="24"/>
+        </w:rPr>
+        <w:t>The test cases are generated so that the answer will be less than or equal to 2 * 109.</w:t>
+      </w:r>
+    </w:p>
+    <w:p>
+      <w:pPr>
+        <w:pStyle w:val="Body"/>
+        <w:rPr>
+          <w:rFonts w:asciiTheme="majorHAnsi" w:hAnsiTheme="majorHAnsi" w:cstheme="majorHAnsi"/>
+          <w:sz w:val="24"/>
+          <w:szCs w:val="24"/>
+        </w:rPr>
+      </w:pPr>
+    </w:p>
+    <w:p>
+      <w:pPr>
+        <w:pStyle w:val="Body"/>
+        <w:rPr>
+          <w:rFonts w:asciiTheme="majorHAnsi" w:hAnsiTheme="majorHAnsi" w:cstheme="majorHAnsi"/>
+          <w:sz w:val="24"/>
+          <w:szCs w:val="24"/>
+        </w:rPr>
+      </w:pPr>
+    </w:p>
+    <w:p>
+      <w:pPr>
+        <w:pStyle w:val="Body"/>
+        <w:rPr>
+          <w:rFonts w:asciiTheme="majorHAnsi" w:hAnsiTheme="majorHAnsi" w:cstheme="majorHAnsi"/>
+          <w:sz w:val="24"/>
+          <w:szCs w:val="24"/>
+        </w:rPr>
+      </w:pPr>
+    </w:p>
+    <w:p>
+      <w:pPr>
+        <w:pStyle w:val="Body"/>
+        <w:rPr>
+          <w:rFonts w:asciiTheme="majorHAnsi" w:hAnsiTheme="majorHAnsi" w:cstheme="majorHAnsi"/>
+          <w:sz w:val="24"/>
+          <w:szCs w:val="24"/>
+        </w:rPr>
+      </w:pPr>
+    </w:p>
+    <w:p>
+      <w:pPr>
+        <w:pStyle w:val="Body"/>
+        <w:rPr>
+          <w:rFonts w:asciiTheme="majorHAnsi" w:hAnsiTheme="majorHAnsi" w:cstheme="majorHAnsi"/>
+          <w:sz w:val="24"/>
+          <w:szCs w:val="24"/>
+        </w:rPr>
+      </w:pPr>
+    </w:p>
+    <w:p>
+      <w:pPr>
+        <w:pStyle w:val="Body"/>
+        <w:rPr>
+          <w:rFonts w:asciiTheme="majorHAnsi" w:hAnsiTheme="majorHAnsi" w:cstheme="majorHAnsi"/>
+          <w:sz w:val="24"/>
+          <w:szCs w:val="24"/>
+        </w:rPr>
+      </w:pPr>
+    </w:p>
+    <w:p>
+      <w:pPr>
+        <w:pStyle w:val="Body"/>
+        <w:rPr>
+          <w:rFonts w:asciiTheme="majorHAnsi" w:hAnsiTheme="majorHAnsi" w:cstheme="majorHAnsi"/>
+          <w:sz w:val="24"/>
+          <w:szCs w:val="24"/>
+        </w:rPr>
+      </w:pPr>
+      <w:r>
+        <w:rPr>
+          <w:rFonts w:asciiTheme="majorHAnsi" w:hAnsiTheme="majorHAnsi" w:cstheme="majorHAnsi"/>
+          <w:sz w:val="24"/>
+          <w:szCs w:val="24"/>
+        </w:rPr>
+        <w:t>Example 1:</w:t>
+      </w:r>
+    </w:p>
+    <w:p>
+      <w:pPr>
+        <w:pStyle w:val="Body"/>
+        <w:rPr>
+          <w:rFonts w:asciiTheme="majorHAnsi" w:hAnsiTheme="majorHAnsi" w:cstheme="majorHAnsi"/>
+          <w:sz w:val="24"/>
+          <w:szCs w:val="24"/>
+        </w:rPr>
+      </w:pPr>
+      <w:r>
+        <w:rPr>
+          <w:rFonts w:asciiTheme="majorHAnsi" w:hAnsiTheme="majorHAnsi" w:cstheme="majorHAnsi"/>
+          <w:sz w:val="24"/>
+          <w:szCs w:val="24"/>
+        </w:rPr>
+        <w:fldChar w:fldCharType="begin"/>
+      </w:r>
+      <w:r>
+        <w:rPr>
+          <w:rFonts w:asciiTheme="majorHAnsi" w:hAnsiTheme="majorHAnsi" w:cstheme="majorHAnsi"/>
+          <w:sz w:val="24"/>
+          <w:szCs w:val="24"/>
+        </w:rPr>
+        <w:instrText xml:space="preserve"> INCLUDEPICTURE "https://assets.leetcode.com/uploads/2018/10/22/robot_maze.png" \* MERGEFORMATINET </w:instrText>
+      </w:r>
+      <w:r>
+        <w:rPr>
+          <w:rFonts w:asciiTheme="majorHAnsi" w:hAnsiTheme="majorHAnsi" w:cstheme="majorHAnsi"/>
+          <w:sz w:val="24"/>
+          <w:szCs w:val="24"/>
+        </w:rPr>
+        <w:fldChar w:fldCharType="separate"/>
+      </w:r>
+      <w:r>
+        <w:rPr>
+          <w:rFonts w:asciiTheme="majorHAnsi" w:hAnsiTheme="majorHAnsi" w:cstheme="majorHAnsi"/>
+          <w:noProof/>
+          <w:sz w:val="24"/>
+          <w:szCs w:val="24"/>
         </w:rPr>
         <w:drawing>
-          <wp:inline distT="0" distB="0" distL="0" distR="0" wp14:anchorId="0D94E863" wp14:editId="39029EA4">
-            <wp:extent cx="4633644" cy="1464562"/>
-            <wp:effectExtent l="0" t="0" r="1905" b="0"/>
-            <wp:docPr id="764258950" name="Picture 1" descr="A screenshot of a computer&#10;&#10;Description automatically generated"/>
+          <wp:inline distT="0" distB="0" distL="0" distR="0" wp14:anchorId="171B8D70" wp14:editId="5231DAB4">
+            <wp:extent cx="2705100" cy="1237583"/>
+            <wp:effectExtent l="0" t="0" r="0" b="0"/>
+            <wp:docPr id="564837319" name="Picture 1"/>
             <wp:cNvGraphicFramePr>
               <a:graphicFrameLocks xmlns:a="http://schemas.openxmlformats.org/drawingml/2006/main" noChangeAspect="1"/>
             </wp:cNvGraphicFramePr>
@@ -348,23 +884,36 @@
               <a:graphicData uri="http://schemas.openxmlformats.org/drawingml/2006/picture">
                 <pic:pic xmlns:pic="http://schemas.openxmlformats.org/drawingml/2006/picture">
                   <pic:nvPicPr>
-                    <pic:cNvPr id="764258950" name="Picture 1" descr="A screenshot of a computer&#10;&#10;Description automatically generated"/>
-                    <pic:cNvPicPr/>
+                    <pic:cNvPr id="0" name="Picture 1"/>
+                    <pic:cNvPicPr>
+                      <a:picLocks noChangeAspect="1" noChangeArrowheads="1"/>
+                    </pic:cNvPicPr>
                   </pic:nvPicPr>
                   <pic:blipFill>
-                    <a:blip r:embed="rId11"/>
+                    <a:blip r:embed="rId9">
+                      <a:extLst>
+                        <a:ext uri="{28A0092B-C50C-407E-A947-70E740481C1C}">
+                          <a14:useLocalDpi xmlns:a14="http://schemas.microsoft.com/office/drawing/2010/main" val="0"/>
+                        </a:ext>
+                      </a:extLst>
+                    </a:blip>
+                    <a:srcRect/>
                     <a:stretch>
                       <a:fillRect/>
                     </a:stretch>
                   </pic:blipFill>
-                  <pic:spPr>
+                  <pic:spPr bwMode="auto">
                     <a:xfrm>
                       <a:off x="0" y="0"/>
-                      <a:ext cx="4726579" cy="1493936"/>
+                      <a:ext cx="2789659" cy="1276269"/>
                     </a:xfrm>
                     <a:prstGeom prst="rect">
                       <a:avLst/>
                     </a:prstGeom>
+                    <a:noFill/>
+                    <a:ln>
+                      <a:noFill/>
+                    </a:ln>
                   </pic:spPr>
                 </pic:pic>
               </a:graphicData>
@@ -372,362 +921,1837 @@
           </wp:inline>
         </w:drawing>
       </w:r>
-    </w:p>
-    <w:p>
-      <w:pPr>
-        <w:pStyle w:val="Body"/>
-        <w:rPr>
+      <w:r>
+        <w:rPr>
+          <w:rFonts w:asciiTheme="majorHAnsi" w:hAnsiTheme="majorHAnsi" w:cstheme="majorHAnsi"/>
+          <w:sz w:val="24"/>
+          <w:szCs w:val="24"/>
+        </w:rPr>
+        <w:fldChar w:fldCharType="end"/>
+      </w:r>
+    </w:p>
+    <w:p>
+      <w:pPr>
+        <w:pStyle w:val="Body"/>
+        <w:rPr>
+          <w:rFonts w:asciiTheme="majorHAnsi" w:hAnsiTheme="majorHAnsi" w:cstheme="majorHAnsi"/>
+          <w:sz w:val="24"/>
+          <w:szCs w:val="24"/>
+        </w:rPr>
+      </w:pPr>
+      <w:r>
+        <w:rPr>
+          <w:rFonts w:asciiTheme="majorHAnsi" w:hAnsiTheme="majorHAnsi" w:cstheme="majorHAnsi"/>
+          <w:sz w:val="24"/>
+          <w:szCs w:val="24"/>
+        </w:rPr>
+        <w:t>Input: m = 3, n = 7</w:t>
+      </w:r>
+    </w:p>
+    <w:p>
+      <w:pPr>
+        <w:pStyle w:val="Body"/>
+        <w:rPr>
+          <w:rFonts w:asciiTheme="majorHAnsi" w:hAnsiTheme="majorHAnsi" w:cstheme="majorHAnsi"/>
+          <w:sz w:val="24"/>
+          <w:szCs w:val="24"/>
+        </w:rPr>
+      </w:pPr>
+      <w:r>
+        <w:rPr>
+          <w:rFonts w:asciiTheme="majorHAnsi" w:hAnsiTheme="majorHAnsi" w:cstheme="majorHAnsi"/>
+          <w:sz w:val="24"/>
+          <w:szCs w:val="24"/>
+        </w:rPr>
+        <w:t>Output: 28</w:t>
+      </w:r>
+    </w:p>
+    <w:p>
+      <w:pPr>
+        <w:pStyle w:val="Body"/>
+        <w:rPr>
+          <w:rFonts w:asciiTheme="majorHAnsi" w:hAnsiTheme="majorHAnsi" w:cstheme="majorHAnsi"/>
+          <w:sz w:val="24"/>
+          <w:szCs w:val="24"/>
+        </w:rPr>
+      </w:pPr>
+    </w:p>
+    <w:p>
+      <w:pPr>
+        <w:pStyle w:val="Body"/>
+        <w:rPr>
+          <w:rFonts w:asciiTheme="majorHAnsi" w:hAnsiTheme="majorHAnsi" w:cstheme="majorHAnsi"/>
+          <w:sz w:val="24"/>
+          <w:szCs w:val="24"/>
+        </w:rPr>
+      </w:pPr>
+      <w:r>
+        <w:rPr>
+          <w:rFonts w:asciiTheme="majorHAnsi" w:hAnsiTheme="majorHAnsi" w:cstheme="majorHAnsi"/>
+          <w:sz w:val="24"/>
+          <w:szCs w:val="24"/>
+        </w:rPr>
+        <w:t>Example 2:</w:t>
+      </w:r>
+    </w:p>
+    <w:p>
+      <w:pPr>
+        <w:pStyle w:val="Body"/>
+        <w:rPr>
+          <w:rFonts w:asciiTheme="majorHAnsi" w:hAnsiTheme="majorHAnsi" w:cstheme="majorHAnsi"/>
+          <w:sz w:val="24"/>
+          <w:szCs w:val="24"/>
+        </w:rPr>
+      </w:pPr>
+      <w:r>
+        <w:rPr>
+          <w:rFonts w:asciiTheme="majorHAnsi" w:hAnsiTheme="majorHAnsi" w:cstheme="majorHAnsi"/>
+          <w:sz w:val="24"/>
+          <w:szCs w:val="24"/>
+        </w:rPr>
+        <w:t>Input: m = 3, n = 2</w:t>
+      </w:r>
+    </w:p>
+    <w:p>
+      <w:pPr>
+        <w:pStyle w:val="Body"/>
+        <w:rPr>
+          <w:rFonts w:asciiTheme="majorHAnsi" w:hAnsiTheme="majorHAnsi" w:cstheme="majorHAnsi"/>
+          <w:sz w:val="24"/>
+          <w:szCs w:val="24"/>
+        </w:rPr>
+      </w:pPr>
+      <w:r>
+        <w:rPr>
+          <w:rFonts w:asciiTheme="majorHAnsi" w:hAnsiTheme="majorHAnsi" w:cstheme="majorHAnsi"/>
+          <w:sz w:val="24"/>
+          <w:szCs w:val="24"/>
+        </w:rPr>
+        <w:t>Output: 3</w:t>
+      </w:r>
+    </w:p>
+    <w:p>
+      <w:pPr>
+        <w:pStyle w:val="Body"/>
+        <w:rPr>
+          <w:rFonts w:asciiTheme="majorHAnsi" w:hAnsiTheme="majorHAnsi" w:cstheme="majorHAnsi"/>
+          <w:sz w:val="24"/>
+          <w:szCs w:val="24"/>
+        </w:rPr>
+      </w:pPr>
+    </w:p>
+    <w:p>
+      <w:pPr>
+        <w:pStyle w:val="Body"/>
+        <w:rPr>
+          <w:rFonts w:asciiTheme="majorHAnsi" w:hAnsiTheme="majorHAnsi" w:cstheme="majorHAnsi"/>
+          <w:sz w:val="24"/>
+          <w:szCs w:val="24"/>
+        </w:rPr>
+      </w:pPr>
+      <w:r>
+        <w:rPr>
+          <w:rFonts w:asciiTheme="majorHAnsi" w:hAnsiTheme="majorHAnsi" w:cstheme="majorHAnsi"/>
+          <w:sz w:val="24"/>
+          <w:szCs w:val="24"/>
+        </w:rPr>
+        <w:t>Explanation: From the top-left corner, there are a total of 3 ways to reach the bottom-right corner:</w:t>
+      </w:r>
+    </w:p>
+    <w:p>
+      <w:pPr>
+        <w:pStyle w:val="Body"/>
+        <w:rPr>
+          <w:rFonts w:asciiTheme="majorHAnsi" w:hAnsiTheme="majorHAnsi" w:cstheme="majorHAnsi"/>
+          <w:sz w:val="24"/>
+          <w:szCs w:val="24"/>
+        </w:rPr>
+      </w:pPr>
+      <w:r>
+        <w:rPr>
+          <w:rFonts w:asciiTheme="majorHAnsi" w:hAnsiTheme="majorHAnsi" w:cstheme="majorHAnsi"/>
+          <w:sz w:val="24"/>
+          <w:szCs w:val="24"/>
+        </w:rPr>
+        <w:t>1. Right -&gt; Down -&gt; Down</w:t>
+      </w:r>
+    </w:p>
+    <w:p>
+      <w:pPr>
+        <w:pStyle w:val="Body"/>
+        <w:rPr>
+          <w:rFonts w:asciiTheme="majorHAnsi" w:hAnsiTheme="majorHAnsi" w:cstheme="majorHAnsi"/>
+          <w:sz w:val="24"/>
+          <w:szCs w:val="24"/>
+        </w:rPr>
+      </w:pPr>
+      <w:r>
+        <w:rPr>
+          <w:rFonts w:asciiTheme="majorHAnsi" w:hAnsiTheme="majorHAnsi" w:cstheme="majorHAnsi"/>
+          <w:sz w:val="24"/>
+          <w:szCs w:val="24"/>
+        </w:rPr>
+        <w:t>2. Down -&gt; Down -&gt; Right</w:t>
+      </w:r>
+    </w:p>
+    <w:p>
+      <w:pPr>
+        <w:pStyle w:val="Body"/>
+        <w:rPr>
+          <w:rFonts w:asciiTheme="majorHAnsi" w:hAnsiTheme="majorHAnsi" w:cstheme="majorHAnsi"/>
+          <w:sz w:val="24"/>
+          <w:szCs w:val="24"/>
+        </w:rPr>
+      </w:pPr>
+      <w:r>
+        <w:rPr>
+          <w:rFonts w:asciiTheme="majorHAnsi" w:hAnsiTheme="majorHAnsi" w:cstheme="majorHAnsi"/>
+          <w:sz w:val="24"/>
+          <w:szCs w:val="24"/>
+        </w:rPr>
+        <w:t>3. Down -&gt; Right -&gt; Down</w:t>
+      </w:r>
+    </w:p>
+    <w:p>
+      <w:pPr>
+        <w:pStyle w:val="Body"/>
+        <w:rPr>
+          <w:rFonts w:asciiTheme="majorHAnsi" w:hAnsiTheme="majorHAnsi" w:cstheme="majorHAnsi"/>
+          <w:sz w:val="24"/>
+          <w:szCs w:val="24"/>
+        </w:rPr>
+      </w:pPr>
+    </w:p>
+    <w:p>
+      <w:pPr>
+        <w:pStyle w:val="Body"/>
+        <w:rPr>
+          <w:rFonts w:asciiTheme="majorHAnsi" w:hAnsiTheme="majorHAnsi" w:cstheme="majorHAnsi"/>
+          <w:sz w:val="24"/>
+          <w:szCs w:val="24"/>
+        </w:rPr>
+      </w:pPr>
+    </w:p>
+    <w:p>
+      <w:pPr>
+        <w:pStyle w:val="Body"/>
+        <w:rPr>
+          <w:rFonts w:asciiTheme="majorHAnsi" w:hAnsiTheme="majorHAnsi" w:cstheme="majorHAnsi"/>
           <w:b/>
           <w:bCs/>
+          <w:sz w:val="24"/>
+          <w:szCs w:val="24"/>
           <w:u w:val="single"/>
         </w:rPr>
       </w:pPr>
-      <w:r>
-        <w:rPr>
+    </w:p>
+    <w:p>
+      <w:pPr>
+        <w:pStyle w:val="Body"/>
+        <w:rPr>
+          <w:rFonts w:asciiTheme="majorHAnsi" w:hAnsiTheme="majorHAnsi" w:cstheme="majorHAnsi"/>
           <w:b/>
           <w:bCs/>
-          <w:noProof/>
+          <w:sz w:val="24"/>
+          <w:szCs w:val="24"/>
           <w:u w:val="single"/>
-          <w:bdr w:val="none" w:sz="0" w:space="0" w:color="auto"/>
-          <w14:textOutline w14:w="0" w14:cap="rnd" w14:cmpd="sng" w14:algn="ctr">
-            <w14:noFill/>
-            <w14:prstDash w14:val="solid"/>
-            <w14:bevel/>
-          </w14:textOutline>
-        </w:rPr>
-        <mc:AlternateContent>
-          <mc:Choice Requires="wps">
-            <w:drawing>
-              <wp:anchor distT="0" distB="0" distL="114300" distR="114300" simplePos="0" relativeHeight="251665408" behindDoc="0" locked="0" layoutInCell="1" allowOverlap="1" wp14:anchorId="7C7947F5" wp14:editId="03336273">
-                <wp:simplePos x="0" y="0"/>
-                <wp:positionH relativeFrom="column">
-                  <wp:posOffset>2569</wp:posOffset>
-                </wp:positionH>
-                <wp:positionV relativeFrom="paragraph">
-                  <wp:posOffset>2717578</wp:posOffset>
-                </wp:positionV>
-                <wp:extent cx="4582161" cy="255390"/>
-                <wp:effectExtent l="0" t="0" r="0" b="0"/>
-                <wp:wrapTopAndBottom/>
-                <wp:docPr id="1073741833" name="Caption"/>
-                <wp:cNvGraphicFramePr/>
-                <a:graphic xmlns:a="http://schemas.openxmlformats.org/drawingml/2006/main">
-                  <a:graphicData uri="http://schemas.microsoft.com/office/word/2010/wordprocessingShape">
-                    <wps:wsp>
-                      <wps:cNvSpPr/>
-                      <wps:spPr>
-                        <a:xfrm>
-                          <a:off x="0" y="0"/>
-                          <a:ext cx="4582161" cy="255390"/>
-                        </a:xfrm>
-                        <a:prstGeom prst="rect">
-                          <a:avLst/>
-                        </a:prstGeom>
-                        <a:noFill/>
-                        <a:ln w="12700" cap="flat">
-                          <a:noFill/>
-                          <a:miter lim="400000"/>
-                        </a:ln>
-                        <a:effectLst/>
-                      </wps:spPr>
-                      <wps:txbx>
-                        <w:txbxContent>
-                          <w:p>
-                            <w:pPr>
-                              <w:pStyle w:val="ObjectCaption"/>
-                            </w:pPr>
-                            <w:r>
-                              <w:t>Caption</w:t>
-                            </w:r>
-                          </w:p>
-                        </w:txbxContent>
-                      </wps:txbx>
-                      <wps:bodyPr wrap="square" lIns="76200" tIns="76200" rIns="76200" bIns="76200" numCol="1" anchor="t">
-                        <a:noAutofit/>
-                      </wps:bodyPr>
-                    </wps:wsp>
-                  </a:graphicData>
-                </a:graphic>
-              </wp:anchor>
-            </w:drawing>
-          </mc:Choice>
-          <mc:Fallback>
-            <w:pict>
-              <v:rect w14:anchorId="7C7947F5" id="Caption" o:spid="_x0000_s1029" style="position:absolute;margin-left:.2pt;margin-top:214pt;width:360.8pt;height:20.1pt;z-index:251665408;visibility:visible;mso-wrap-style:square;mso-wrap-distance-left:9pt;mso-wrap-distance-top:0;mso-wrap-distance-right:9pt;mso-wrap-distance-bottom:0;mso-position-horizontal:absolute;mso-position-horizontal-relative:text;mso-position-vertical:absolute;mso-position-vertical-relative:text;v-text-anchor:top" o:gfxdata="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" filled="f" stroked="f" strokeweight="1pt">
-                <v:stroke miterlimit="4"/>
-                <v:textbox inset="6pt,6pt,6pt,6pt">
-                  <w:txbxContent>
-                    <w:p>
-                      <w:pPr>
-                        <w:pStyle w:val="ObjectCaption"/>
-                      </w:pPr>
-                      <w:r>
-                        <w:t>Caption</w:t>
-                      </w:r>
-                    </w:p>
-                  </w:txbxContent>
-                </v:textbox>
-                <w10:wrap type="topAndBottom"/>
-              </v:rect>
-            </w:pict>
-          </mc:Fallback>
-        </mc:AlternateContent>
-      </w:r>
-    </w:p>
-    <w:p>
-      <w:pPr>
-        <w:pStyle w:val="Body"/>
-        <w:rPr>
+        </w:rPr>
+      </w:pPr>
+    </w:p>
+    <w:p>
+      <w:pPr>
+        <w:pStyle w:val="Body"/>
+        <w:rPr>
+          <w:rFonts w:asciiTheme="majorHAnsi" w:hAnsiTheme="majorHAnsi" w:cstheme="majorHAnsi"/>
           <w:b/>
           <w:bCs/>
+          <w:sz w:val="24"/>
+          <w:szCs w:val="24"/>
           <w:u w:val="single"/>
         </w:rPr>
       </w:pPr>
-      <w:r>
-        <w:rPr>
+    </w:p>
+    <w:p>
+      <w:pPr>
+        <w:pStyle w:val="Body"/>
+        <w:rPr>
+          <w:rFonts w:asciiTheme="majorHAnsi" w:hAnsiTheme="majorHAnsi" w:cstheme="majorHAnsi"/>
           <w:b/>
           <w:bCs/>
+          <w:sz w:val="24"/>
+          <w:szCs w:val="24"/>
           <w:u w:val="single"/>
         </w:rPr>
-        <w:t>Knapsack Unbounded</w:t>
-      </w:r>
-      <w:r>
-        <w:rPr>
+      </w:pPr>
+    </w:p>
+    <w:p>
+      <w:pPr>
+        <w:pStyle w:val="Body"/>
+        <w:rPr>
+          <w:rFonts w:asciiTheme="majorHAnsi" w:hAnsiTheme="majorHAnsi" w:cstheme="majorHAnsi"/>
           <w:b/>
           <w:bCs/>
-          <w:noProof/>
+          <w:sz w:val="24"/>
+          <w:szCs w:val="24"/>
           <w:u w:val="single"/>
         </w:rPr>
-        <w:t xml:space="preserve"> </w:t>
-      </w:r>
-    </w:p>
-    <w:p>
-      <w:pPr>
-        <w:pStyle w:val="Body"/>
-      </w:pPr>
-      <w:r>
-        <w:rPr>
-          <w:noProof/>
-        </w:rPr>
-        <w:drawing>
-          <wp:anchor distT="0" distB="0" distL="114300" distR="114300" simplePos="0" relativeHeight="251669504" behindDoc="0" locked="0" layoutInCell="1" allowOverlap="1" wp14:anchorId="32CC2947" wp14:editId="6B8B506F">
-            <wp:simplePos x="0" y="0"/>
-            <wp:positionH relativeFrom="column">
-              <wp:posOffset>2569</wp:posOffset>
-            </wp:positionH>
-            <wp:positionV relativeFrom="paragraph">
-              <wp:posOffset>163880</wp:posOffset>
-            </wp:positionV>
-            <wp:extent cx="4582160" cy="2225835"/>
-            <wp:effectExtent l="0" t="0" r="2540" b="0"/>
-            <wp:wrapNone/>
-            <wp:docPr id="1073741832" name="Screenshot 2023-10-31 at 11.40.07 PM.png" descr="Screenshot 2023-10-31 at 11.40.07 PM.png"/>
-            <wp:cNvGraphicFramePr>
-              <a:graphicFrameLocks xmlns:a="http://schemas.openxmlformats.org/drawingml/2006/main" noChangeAspect="1"/>
-            </wp:cNvGraphicFramePr>
-            <a:graphic xmlns:a="http://schemas.openxmlformats.org/drawingml/2006/main">
-              <a:graphicData uri="http://schemas.openxmlformats.org/drawingml/2006/picture">
-                <pic:pic xmlns:pic="http://schemas.openxmlformats.org/drawingml/2006/picture">
-                  <pic:nvPicPr>
-                    <pic:cNvPr id="1073741832" name="Screenshot 2023-10-31 at 11.40.07 PM.png" descr="Screenshot 2023-10-31 at 11.40.07 PM.png"/>
-                    <pic:cNvPicPr>
-                      <a:picLocks noChangeAspect="1"/>
-                    </pic:cNvPicPr>
-                  </pic:nvPicPr>
-                  <pic:blipFill>
-                    <a:blip r:embed="rId12"/>
-                    <a:srcRect/>
-                    <a:stretch>
-                      <a:fillRect/>
-                    </a:stretch>
-                  </pic:blipFill>
-                  <pic:spPr>
-                    <a:xfrm>
-                      <a:off x="0" y="0"/>
-                      <a:ext cx="4623146" cy="2245744"/>
-                    </a:xfrm>
-                    <a:prstGeom prst="rect">
-                      <a:avLst/>
-                    </a:prstGeom>
-                    <a:ln w="12700" cap="flat">
-                      <a:noFill/>
-                      <a:miter lim="400000"/>
-                    </a:ln>
-                    <a:effectLst/>
-                  </pic:spPr>
-                </pic:pic>
-              </a:graphicData>
-            </a:graphic>
-            <wp14:sizeRelH relativeFrom="margin">
-              <wp14:pctWidth>0</wp14:pctWidth>
-            </wp14:sizeRelH>
-            <wp14:sizeRelV relativeFrom="margin">
-              <wp14:pctHeight>0</wp14:pctHeight>
-            </wp14:sizeRelV>
-          </wp:anchor>
-        </w:drawing>
-      </w:r>
-    </w:p>
-    <w:p>
-      <w:pPr>
-        <w:pStyle w:val="Body"/>
-      </w:pPr>
-    </w:p>
-    <w:p>
-      <w:pPr>
-        <w:pStyle w:val="Body"/>
-      </w:pPr>
-    </w:p>
-    <w:p>
-      <w:pPr>
-        <w:pStyle w:val="Body"/>
-      </w:pPr>
-      <w:r>
-        <w:rPr>
+      </w:pPr>
+    </w:p>
+    <w:p>
+      <w:pPr>
+        <w:pStyle w:val="Body"/>
+        <w:rPr>
+          <w:rFonts w:asciiTheme="majorHAnsi" w:hAnsiTheme="majorHAnsi" w:cstheme="majorHAnsi"/>
           <w:b/>
           <w:bCs/>
-          <w:noProof/>
+          <w:sz w:val="24"/>
+          <w:szCs w:val="24"/>
           <w:u w:val="single"/>
         </w:rPr>
-        <mc:AlternateContent>
-          <mc:Choice Requires="wpg">
-            <w:drawing>
-              <wp:anchor distT="152400" distB="152400" distL="152400" distR="152400" simplePos="0" relativeHeight="251667456" behindDoc="0" locked="0" layoutInCell="1" allowOverlap="1" wp14:anchorId="19FFEADC" wp14:editId="63D9FCEB">
-                <wp:simplePos x="0" y="0"/>
-                <wp:positionH relativeFrom="margin">
-                  <wp:posOffset>53939</wp:posOffset>
-                </wp:positionH>
-                <wp:positionV relativeFrom="line">
-                  <wp:posOffset>1861827</wp:posOffset>
-                </wp:positionV>
-                <wp:extent cx="4337481" cy="3770616"/>
-                <wp:effectExtent l="0" t="0" r="0" b="0"/>
-                <wp:wrapTopAndBottom distT="152400" distB="152400"/>
-                <wp:docPr id="1073741837" name="officeArt object" descr="Image Gallery"/>
-                <wp:cNvGraphicFramePr/>
-                <a:graphic xmlns:a="http://schemas.openxmlformats.org/drawingml/2006/main">
-                  <a:graphicData uri="http://schemas.microsoft.com/office/word/2010/wordprocessingGroup">
-                    <wpg:wgp>
-                      <wpg:cNvGrpSpPr/>
-                      <wpg:grpSpPr>
-                        <a:xfrm>
-                          <a:off x="0" y="0"/>
-                          <a:ext cx="4337481" cy="3770616"/>
-                          <a:chOff x="0" y="0"/>
-                          <a:chExt cx="5346795" cy="4775200"/>
-                        </a:xfrm>
-                      </wpg:grpSpPr>
-                      <pic:pic xmlns:pic="http://schemas.openxmlformats.org/drawingml/2006/picture">
-                        <pic:nvPicPr>
-                          <pic:cNvPr id="1073741835" name="Screenshot 2023-10-31 at 11.44.57 PM.png" descr="Screenshot 2023-10-31 at 11.44.57 PM.png"/>
-                          <pic:cNvPicPr>
-                            <a:picLocks noChangeAspect="1"/>
-                          </pic:cNvPicPr>
-                        </pic:nvPicPr>
-                        <pic:blipFill>
-                          <a:blip r:embed="rId13"/>
-                          <a:srcRect/>
-                          <a:stretch>
-                            <a:fillRect/>
-                          </a:stretch>
-                        </pic:blipFill>
-                        <pic:spPr>
-                          <a:xfrm>
-                            <a:off x="109132" y="0"/>
-                            <a:ext cx="5128532" cy="4360521"/>
-                          </a:xfrm>
-                          <a:prstGeom prst="rect">
-                            <a:avLst/>
-                          </a:prstGeom>
-                          <a:ln w="12700" cap="flat">
-                            <a:noFill/>
-                            <a:miter lim="400000"/>
-                          </a:ln>
-                          <a:effectLst/>
-                        </pic:spPr>
-                      </pic:pic>
-                      <wps:wsp>
-                        <wps:cNvPr id="1073741836" name="Caption"/>
-                        <wps:cNvSpPr/>
-                        <wps:spPr>
-                          <a:xfrm>
-                            <a:off x="0" y="4436720"/>
-                            <a:ext cx="5346796" cy="338480"/>
-                          </a:xfrm>
-                          <a:prstGeom prst="rect">
-                            <a:avLst/>
-                          </a:prstGeom>
-                          <a:noFill/>
-                          <a:ln w="12700" cap="flat">
-                            <a:noFill/>
-                            <a:miter lim="400000"/>
-                          </a:ln>
-                          <a:effectLst/>
-                        </wps:spPr>
-                        <wps:txbx>
-                          <w:txbxContent>
-                            <w:p>
-                              <w:pPr>
-                                <w:pStyle w:val="ObjectCaption"/>
-                              </w:pPr>
-                              <w:r>
-                                <w:t>Caption</w:t>
-                              </w:r>
-                            </w:p>
-                          </w:txbxContent>
-                        </wps:txbx>
-                        <wps:bodyPr wrap="square" lIns="76200" tIns="76200" rIns="76200" bIns="76200" numCol="1" anchor="t">
-                          <a:noAutofit/>
-                        </wps:bodyPr>
-                      </wps:wsp>
-                    </wpg:wgp>
-                  </a:graphicData>
-                </a:graphic>
-                <wp14:sizeRelH relativeFrom="margin">
-                  <wp14:pctWidth>0</wp14:pctWidth>
-                </wp14:sizeRelH>
-                <wp14:sizeRelV relativeFrom="margin">
-                  <wp14:pctHeight>0</wp14:pctHeight>
-                </wp14:sizeRelV>
-              </wp:anchor>
-            </w:drawing>
-          </mc:Choice>
-          <mc:Fallback>
-            <w:pict>
-              <v:group w14:anchorId="19FFEADC" id="_x0000_s1030" alt="Image Gallery" style="position:absolute;margin-left:4.25pt;margin-top:146.6pt;width:341.55pt;height:296.9pt;z-index:251667456;mso-wrap-distance-left:12pt;mso-wrap-distance-top:12pt;mso-wrap-distance-right:12pt;mso-wrap-distance-bottom:12pt;mso-position-horizontal-relative:margin;mso-position-vertical-relative:line;mso-width-relative:margin;mso-height-relative:margin" coordsize="53467,47752" o:gfxdata="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">
-                <v:shape id="Screenshot 2023-10-31 at 11.44.57 PM.png" o:spid="_x0000_s1031" type="#_x0000_t75" alt="Screenshot 2023-10-31 at 11.44.57 PM.png" style="position:absolute;left:1091;width:51285;height:43605;visibility:visible;mso-wrap-style:square" o:gfxdata="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" strokeweight="1pt">
-                  <v:stroke miterlimit="4"/>
-                  <v:imagedata r:id="rId14" o:title="Screenshot 2023-10-31 at 11.44.57 PM"/>
-                </v:shape>
-                <v:rect id="_x0000_s1032" style="position:absolute;top:44367;width:53467;height:3385;visibility:visible;mso-wrap-style:square;v-text-anchor:top" o:gfxdata="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" filled="f" stroked="f" strokeweight="1pt">
-                  <v:stroke miterlimit="4"/>
-                  <v:textbox inset="6pt,6pt,6pt,6pt">
-                    <w:txbxContent>
-                      <w:p>
-                        <w:pPr>
-                          <w:pStyle w:val="ObjectCaption"/>
-                        </w:pPr>
-                        <w:r>
-                          <w:t>Caption</w:t>
-                        </w:r>
-                      </w:p>
-                    </w:txbxContent>
-                  </v:textbox>
-                </v:rect>
-                <w10:wrap type="topAndBottom" anchorx="margin" anchory="line"/>
-              </v:group>
-            </w:pict>
-          </mc:Fallback>
-        </mc:AlternateContent>
+      </w:pPr>
+      <w:r>
+        <w:rPr>
+          <w:rFonts w:asciiTheme="majorHAnsi" w:hAnsiTheme="majorHAnsi" w:cstheme="majorHAnsi"/>
+          <w:b/>
+          <w:bCs/>
+          <w:sz w:val="24"/>
+          <w:szCs w:val="24"/>
+          <w:u w:val="single"/>
+        </w:rPr>
+        <w:t>0/1 Knapsack</w:t>
+      </w:r>
+    </w:p>
+    <w:p>
+      <w:pPr>
+        <w:pStyle w:val="Body"/>
+        <w:rPr>
+          <w:rFonts w:asciiTheme="majorHAnsi" w:hAnsiTheme="majorHAnsi" w:cstheme="majorHAnsi"/>
+          <w:sz w:val="24"/>
+          <w:szCs w:val="24"/>
+        </w:rPr>
+      </w:pPr>
+      <w:r>
+        <w:rPr>
+          <w:rFonts w:asciiTheme="majorHAnsi" w:hAnsiTheme="majorHAnsi" w:cstheme="majorHAnsi"/>
+          <w:sz w:val="24"/>
+          <w:szCs w:val="24"/>
+        </w:rPr>
+        <w:t xml:space="preserve">Given N items where each item has some weight and profit associated with it </w:t>
+      </w:r>
+      <w:proofErr w:type="gramStart"/>
+      <w:r>
+        <w:rPr>
+          <w:rFonts w:asciiTheme="majorHAnsi" w:hAnsiTheme="majorHAnsi" w:cstheme="majorHAnsi"/>
+          <w:sz w:val="24"/>
+          <w:szCs w:val="24"/>
+        </w:rPr>
+        <w:t>and also</w:t>
+      </w:r>
+      <w:proofErr w:type="gramEnd"/>
+      <w:r>
+        <w:rPr>
+          <w:rFonts w:asciiTheme="majorHAnsi" w:hAnsiTheme="majorHAnsi" w:cstheme="majorHAnsi"/>
+          <w:sz w:val="24"/>
+          <w:szCs w:val="24"/>
+        </w:rPr>
+        <w:t xml:space="preserve"> given a bag with capacity W, [i.e., the bag can hold at most W weight in it]. The task is to put the items into the bag such that the sum of profits associated with them is the maximum possible. </w:t>
+      </w:r>
+      <w:r>
+        <w:rPr>
+          <w:rFonts w:asciiTheme="majorHAnsi" w:hAnsiTheme="majorHAnsi" w:cstheme="majorHAnsi"/>
+          <w:sz w:val="24"/>
+          <w:szCs w:val="24"/>
+        </w:rPr>
+        <w:t>(</w:t>
+      </w:r>
+      <w:r>
+        <w:rPr>
+          <w:rFonts w:asciiTheme="majorHAnsi" w:hAnsiTheme="majorHAnsi" w:cstheme="majorHAnsi"/>
+          <w:sz w:val="24"/>
+          <w:szCs w:val="24"/>
+        </w:rPr>
+        <w:t>Note: The constraint here is we can either put an item completely into the bag or cannot put it at all</w:t>
+      </w:r>
+      <w:r>
+        <w:rPr>
+          <w:rFonts w:asciiTheme="majorHAnsi" w:hAnsiTheme="majorHAnsi" w:cstheme="majorHAnsi"/>
+          <w:sz w:val="24"/>
+          <w:szCs w:val="24"/>
+        </w:rPr>
+        <w:t xml:space="preserve">. </w:t>
+      </w:r>
+      <w:r>
+        <w:rPr>
+          <w:rFonts w:asciiTheme="majorHAnsi" w:hAnsiTheme="majorHAnsi" w:cstheme="majorHAnsi"/>
+          <w:sz w:val="24"/>
+          <w:szCs w:val="24"/>
+        </w:rPr>
+        <w:t>It is not possible to put a part of an item into the bag</w:t>
+      </w:r>
+      <w:r>
+        <w:rPr>
+          <w:rFonts w:asciiTheme="majorHAnsi" w:hAnsiTheme="majorHAnsi" w:cstheme="majorHAnsi"/>
+          <w:sz w:val="24"/>
+          <w:szCs w:val="24"/>
+        </w:rPr>
+        <w:t>)</w:t>
+      </w:r>
+      <w:r>
+        <w:rPr>
+          <w:rFonts w:asciiTheme="majorHAnsi" w:hAnsiTheme="majorHAnsi" w:cstheme="majorHAnsi"/>
+          <w:sz w:val="24"/>
+          <w:szCs w:val="24"/>
+        </w:rPr>
+        <w:t>.</w:t>
+      </w:r>
+    </w:p>
+    <w:p>
+      <w:pPr>
+        <w:pStyle w:val="Body"/>
+        <w:rPr>
+          <w:rFonts w:asciiTheme="majorHAnsi" w:hAnsiTheme="majorHAnsi" w:cstheme="majorHAnsi"/>
+          <w:sz w:val="24"/>
+          <w:szCs w:val="24"/>
+        </w:rPr>
+      </w:pPr>
+    </w:p>
+    <w:p>
+      <w:pPr>
+        <w:pStyle w:val="Body"/>
+        <w:rPr>
+          <w:rFonts w:asciiTheme="majorHAnsi" w:hAnsiTheme="majorHAnsi" w:cstheme="majorHAnsi"/>
+          <w:sz w:val="24"/>
+          <w:szCs w:val="24"/>
+        </w:rPr>
+      </w:pPr>
+      <w:r>
+        <w:rPr>
+          <w:rFonts w:asciiTheme="majorHAnsi" w:hAnsiTheme="majorHAnsi" w:cstheme="majorHAnsi"/>
+          <w:sz w:val="24"/>
+          <w:szCs w:val="24"/>
+        </w:rPr>
+        <w:t>Examples:</w:t>
+      </w:r>
+    </w:p>
+    <w:p>
+      <w:pPr>
+        <w:pStyle w:val="Body"/>
+        <w:rPr>
+          <w:rFonts w:asciiTheme="majorHAnsi" w:hAnsiTheme="majorHAnsi" w:cstheme="majorHAnsi"/>
+          <w:sz w:val="24"/>
+          <w:szCs w:val="24"/>
+        </w:rPr>
+      </w:pPr>
+      <w:r>
+        <w:rPr>
+          <w:rFonts w:asciiTheme="majorHAnsi" w:hAnsiTheme="majorHAnsi" w:cstheme="majorHAnsi"/>
+          <w:sz w:val="24"/>
+          <w:szCs w:val="24"/>
+        </w:rPr>
+        <w:t>Input</w:t>
+      </w:r>
+      <w:r>
+        <w:rPr>
+          <w:rFonts w:asciiTheme="majorHAnsi" w:hAnsiTheme="majorHAnsi" w:cstheme="majorHAnsi"/>
+          <w:sz w:val="24"/>
+          <w:szCs w:val="24"/>
+        </w:rPr>
+        <w:t xml:space="preserve">: N = 3, W = 4, </w:t>
+      </w:r>
+      <w:proofErr w:type="gramStart"/>
+      <w:r>
+        <w:rPr>
+          <w:rFonts w:asciiTheme="majorHAnsi" w:hAnsiTheme="majorHAnsi" w:cstheme="majorHAnsi"/>
+          <w:sz w:val="24"/>
+          <w:szCs w:val="24"/>
+        </w:rPr>
+        <w:t>profit[</w:t>
+      </w:r>
+      <w:proofErr w:type="gramEnd"/>
+      <w:r>
+        <w:rPr>
+          <w:rFonts w:asciiTheme="majorHAnsi" w:hAnsiTheme="majorHAnsi" w:cstheme="majorHAnsi"/>
+          <w:sz w:val="24"/>
+          <w:szCs w:val="24"/>
+        </w:rPr>
+        <w:t>] = {1, 2, 3}, weight[] = {4, 5, 1}</w:t>
+      </w:r>
+    </w:p>
+    <w:p>
+      <w:pPr>
+        <w:pStyle w:val="Body"/>
+        <w:rPr>
+          <w:rFonts w:asciiTheme="majorHAnsi" w:hAnsiTheme="majorHAnsi" w:cstheme="majorHAnsi"/>
+          <w:sz w:val="24"/>
+          <w:szCs w:val="24"/>
+        </w:rPr>
+      </w:pPr>
+      <w:r>
+        <w:rPr>
+          <w:rFonts w:asciiTheme="majorHAnsi" w:hAnsiTheme="majorHAnsi" w:cstheme="majorHAnsi"/>
+          <w:sz w:val="24"/>
+          <w:szCs w:val="24"/>
+        </w:rPr>
+        <w:t>Output: 3</w:t>
+      </w:r>
+    </w:p>
+    <w:p>
+      <w:pPr>
+        <w:pStyle w:val="Body"/>
+        <w:rPr>
+          <w:rFonts w:asciiTheme="majorHAnsi" w:hAnsiTheme="majorHAnsi" w:cstheme="majorHAnsi"/>
+          <w:sz w:val="24"/>
+          <w:szCs w:val="24"/>
+        </w:rPr>
+      </w:pPr>
+      <w:r>
+        <w:rPr>
+          <w:rFonts w:asciiTheme="majorHAnsi" w:hAnsiTheme="majorHAnsi" w:cstheme="majorHAnsi"/>
+          <w:sz w:val="24"/>
+          <w:szCs w:val="24"/>
+        </w:rPr>
+        <w:t xml:space="preserve">Explanation: There are two items which have weight less than or equal to 4. If we select the item with weight 4, the possible profit is 1. And if we select the item with weight 1, the possible profit is 3. </w:t>
+      </w:r>
+      <w:proofErr w:type="gramStart"/>
+      <w:r>
+        <w:rPr>
+          <w:rFonts w:asciiTheme="majorHAnsi" w:hAnsiTheme="majorHAnsi" w:cstheme="majorHAnsi"/>
+          <w:sz w:val="24"/>
+          <w:szCs w:val="24"/>
+        </w:rPr>
+        <w:t>So</w:t>
+      </w:r>
+      <w:proofErr w:type="gramEnd"/>
+      <w:r>
+        <w:rPr>
+          <w:rFonts w:asciiTheme="majorHAnsi" w:hAnsiTheme="majorHAnsi" w:cstheme="majorHAnsi"/>
+          <w:sz w:val="24"/>
+          <w:szCs w:val="24"/>
+        </w:rPr>
+        <w:t xml:space="preserve"> the maximum possible profit is 3. Note that we cannot put both the items with weight 4 and 1 together as the capacity of the bag is 4.</w:t>
+      </w:r>
+    </w:p>
+    <w:p>
+      <w:pPr>
+        <w:pStyle w:val="Body"/>
+        <w:rPr>
+          <w:rFonts w:asciiTheme="majorHAnsi" w:hAnsiTheme="majorHAnsi" w:cstheme="majorHAnsi"/>
+          <w:sz w:val="24"/>
+          <w:szCs w:val="24"/>
+        </w:rPr>
+      </w:pPr>
+    </w:p>
+    <w:p>
+      <w:pPr>
+        <w:pStyle w:val="Body"/>
+        <w:rPr>
+          <w:rFonts w:asciiTheme="majorHAnsi" w:hAnsiTheme="majorHAnsi" w:cstheme="majorHAnsi"/>
+          <w:sz w:val="24"/>
+          <w:szCs w:val="24"/>
+        </w:rPr>
+      </w:pPr>
+      <w:r>
+        <w:rPr>
+          <w:rFonts w:asciiTheme="majorHAnsi" w:hAnsiTheme="majorHAnsi" w:cstheme="majorHAnsi"/>
+          <w:sz w:val="24"/>
+          <w:szCs w:val="24"/>
+        </w:rPr>
+        <w:t xml:space="preserve">Input: N = 3, W = 3, </w:t>
+      </w:r>
+      <w:proofErr w:type="gramStart"/>
+      <w:r>
+        <w:rPr>
+          <w:rFonts w:asciiTheme="majorHAnsi" w:hAnsiTheme="majorHAnsi" w:cstheme="majorHAnsi"/>
+          <w:sz w:val="24"/>
+          <w:szCs w:val="24"/>
+        </w:rPr>
+        <w:t>profit[</w:t>
+      </w:r>
+      <w:proofErr w:type="gramEnd"/>
+      <w:r>
+        <w:rPr>
+          <w:rFonts w:asciiTheme="majorHAnsi" w:hAnsiTheme="majorHAnsi" w:cstheme="majorHAnsi"/>
+          <w:sz w:val="24"/>
+          <w:szCs w:val="24"/>
+        </w:rPr>
+        <w:t>] = {1, 2, 3}, weight[] = {4, 5, 6}</w:t>
+      </w:r>
+    </w:p>
+    <w:p>
+      <w:pPr>
+        <w:pStyle w:val="Body"/>
+        <w:rPr>
+          <w:rFonts w:asciiTheme="majorHAnsi" w:hAnsiTheme="majorHAnsi" w:cstheme="majorHAnsi"/>
+          <w:sz w:val="24"/>
+          <w:szCs w:val="24"/>
+        </w:rPr>
+      </w:pPr>
+      <w:r>
+        <w:rPr>
+          <w:rFonts w:asciiTheme="majorHAnsi" w:hAnsiTheme="majorHAnsi" w:cstheme="majorHAnsi"/>
+          <w:sz w:val="24"/>
+          <w:szCs w:val="24"/>
+        </w:rPr>
+        <w:t>Output: 0</w:t>
+      </w:r>
+    </w:p>
+    <w:p>
+      <w:pPr>
+        <w:pStyle w:val="Body"/>
+        <w:rPr>
+          <w:rFonts w:asciiTheme="majorHAnsi" w:hAnsiTheme="majorHAnsi" w:cstheme="majorHAnsi"/>
+          <w:b/>
+          <w:bCs/>
+          <w:sz w:val="24"/>
+          <w:szCs w:val="24"/>
+          <w:u w:val="single"/>
+        </w:rPr>
+      </w:pPr>
+    </w:p>
+    <w:p>
+      <w:pPr>
+        <w:pStyle w:val="Body"/>
+        <w:rPr>
+          <w:rFonts w:asciiTheme="majorHAnsi" w:hAnsiTheme="majorHAnsi" w:cstheme="majorHAnsi"/>
+          <w:b/>
+          <w:bCs/>
+          <w:sz w:val="24"/>
+          <w:szCs w:val="24"/>
+          <w:u w:val="single"/>
+        </w:rPr>
+      </w:pPr>
+    </w:p>
+    <w:p>
+      <w:pPr>
+        <w:pStyle w:val="Body"/>
+        <w:rPr>
+          <w:rFonts w:asciiTheme="majorHAnsi" w:hAnsiTheme="majorHAnsi" w:cstheme="majorHAnsi"/>
+          <w:b/>
+          <w:bCs/>
+          <w:sz w:val="24"/>
+          <w:szCs w:val="24"/>
+          <w:u w:val="single"/>
+        </w:rPr>
+      </w:pPr>
+    </w:p>
+    <w:p>
+      <w:pPr>
+        <w:pStyle w:val="Body"/>
+        <w:rPr>
+          <w:rFonts w:asciiTheme="majorHAnsi" w:hAnsiTheme="majorHAnsi" w:cstheme="majorHAnsi"/>
+          <w:b/>
+          <w:bCs/>
+          <w:sz w:val="24"/>
+          <w:szCs w:val="24"/>
+          <w:u w:val="single"/>
+        </w:rPr>
+      </w:pPr>
+    </w:p>
+    <w:p>
+      <w:pPr>
+        <w:pStyle w:val="Body"/>
+        <w:rPr>
+          <w:rFonts w:asciiTheme="majorHAnsi" w:hAnsiTheme="majorHAnsi" w:cstheme="majorHAnsi"/>
+          <w:b/>
+          <w:bCs/>
+          <w:sz w:val="24"/>
+          <w:szCs w:val="24"/>
+          <w:u w:val="single"/>
+        </w:rPr>
+      </w:pPr>
+    </w:p>
+    <w:p>
+      <w:pPr>
+        <w:pStyle w:val="Body"/>
+        <w:rPr>
+          <w:rFonts w:asciiTheme="majorHAnsi" w:hAnsiTheme="majorHAnsi" w:cstheme="majorHAnsi"/>
+          <w:b/>
+          <w:bCs/>
+          <w:noProof/>
+          <w:sz w:val="24"/>
+          <w:szCs w:val="24"/>
+          <w:u w:val="single"/>
+        </w:rPr>
+      </w:pPr>
+      <w:r>
+        <w:rPr>
+          <w:rFonts w:asciiTheme="majorHAnsi" w:hAnsiTheme="majorHAnsi" w:cstheme="majorHAnsi"/>
+          <w:b/>
+          <w:bCs/>
+          <w:sz w:val="24"/>
+          <w:szCs w:val="24"/>
+          <w:u w:val="single"/>
+        </w:rPr>
+        <w:t>Knapsack Unbounded</w:t>
+      </w:r>
+      <w:r>
+        <w:rPr>
+          <w:rFonts w:asciiTheme="majorHAnsi" w:hAnsiTheme="majorHAnsi" w:cstheme="majorHAnsi"/>
+          <w:b/>
+          <w:bCs/>
+          <w:noProof/>
+          <w:sz w:val="24"/>
+          <w:szCs w:val="24"/>
+          <w:u w:val="single"/>
+        </w:rPr>
+        <w:t xml:space="preserve"> </w:t>
+      </w:r>
+    </w:p>
+    <w:p>
+      <w:pPr>
+        <w:pStyle w:val="Body"/>
+        <w:rPr>
+          <w:rFonts w:asciiTheme="majorHAnsi" w:hAnsiTheme="majorHAnsi" w:cstheme="majorHAnsi"/>
+          <w:noProof/>
+          <w:sz w:val="24"/>
+          <w:szCs w:val="24"/>
+        </w:rPr>
+      </w:pPr>
+      <w:r>
+        <w:rPr>
+          <w:rFonts w:asciiTheme="majorHAnsi" w:hAnsiTheme="majorHAnsi" w:cstheme="majorHAnsi"/>
+          <w:noProof/>
+          <w:sz w:val="24"/>
+          <w:szCs w:val="24"/>
+        </w:rPr>
+        <w:t>Given a knapsack weight W and a set of n items with certain value val</w:t>
+      </w:r>
+      <w:r>
+        <w:rPr>
+          <w:rFonts w:asciiTheme="majorHAnsi" w:hAnsiTheme="majorHAnsi" w:cstheme="majorHAnsi"/>
+          <w:noProof/>
+          <w:sz w:val="24"/>
+          <w:szCs w:val="24"/>
+          <w:vertAlign w:val="subscript"/>
+        </w:rPr>
+        <w:t>i</w:t>
+      </w:r>
+      <w:r>
+        <w:rPr>
+          <w:rFonts w:asciiTheme="majorHAnsi" w:hAnsiTheme="majorHAnsi" w:cstheme="majorHAnsi"/>
+          <w:noProof/>
+          <w:sz w:val="24"/>
+          <w:szCs w:val="24"/>
+        </w:rPr>
+        <w:t xml:space="preserve"> and weight wt</w:t>
+      </w:r>
+      <w:r>
+        <w:rPr>
+          <w:rFonts w:asciiTheme="majorHAnsi" w:hAnsiTheme="majorHAnsi" w:cstheme="majorHAnsi"/>
+          <w:noProof/>
+          <w:sz w:val="24"/>
+          <w:szCs w:val="24"/>
+          <w:vertAlign w:val="subscript"/>
+        </w:rPr>
+        <w:t>i</w:t>
+      </w:r>
+      <w:r>
+        <w:rPr>
+          <w:rFonts w:asciiTheme="majorHAnsi" w:hAnsiTheme="majorHAnsi" w:cstheme="majorHAnsi"/>
+          <w:noProof/>
+          <w:sz w:val="24"/>
+          <w:szCs w:val="24"/>
+        </w:rPr>
+        <w:t xml:space="preserve">, we need to calculate the maximum amount that could make up this quantity exactly. </w:t>
+      </w:r>
+      <w:r>
+        <w:rPr>
+          <w:rFonts w:asciiTheme="majorHAnsi" w:hAnsiTheme="majorHAnsi" w:cstheme="majorHAnsi"/>
+          <w:noProof/>
+          <w:sz w:val="24"/>
+          <w:szCs w:val="24"/>
+        </w:rPr>
+        <w:t>A</w:t>
+      </w:r>
+      <w:r>
+        <w:rPr>
+          <w:rFonts w:asciiTheme="majorHAnsi" w:hAnsiTheme="majorHAnsi" w:cstheme="majorHAnsi"/>
+          <w:noProof/>
+          <w:sz w:val="24"/>
+          <w:szCs w:val="24"/>
+        </w:rPr>
+        <w:t>llowed to use unlimited number of instances of an item.</w:t>
+      </w:r>
+      <w:r>
+        <w:rPr>
+          <w:rFonts w:asciiTheme="majorHAnsi" w:hAnsiTheme="majorHAnsi" w:cstheme="majorHAnsi"/>
+          <w:noProof/>
+          <w:sz w:val="24"/>
+          <w:szCs w:val="24"/>
+        </w:rPr>
+        <w:t xml:space="preserve"> (</w:t>
+      </w:r>
+      <w:r>
+        <w:rPr>
+          <w:rFonts w:asciiTheme="majorHAnsi" w:hAnsiTheme="majorHAnsi" w:cstheme="majorHAnsi"/>
+          <w:noProof/>
+          <w:sz w:val="24"/>
+          <w:szCs w:val="24"/>
+        </w:rPr>
+        <w:t xml:space="preserve">Note: N is always positive i.e greater than </w:t>
+      </w:r>
+      <w:r>
+        <w:rPr>
+          <w:rFonts w:asciiTheme="majorHAnsi" w:hAnsiTheme="majorHAnsi" w:cstheme="majorHAnsi"/>
+          <w:noProof/>
+          <w:sz w:val="24"/>
+          <w:szCs w:val="24"/>
+        </w:rPr>
+        <w:t>0)</w:t>
+      </w:r>
+    </w:p>
+    <w:p>
+      <w:pPr>
+        <w:pStyle w:val="Body"/>
+        <w:rPr>
+          <w:rFonts w:asciiTheme="majorHAnsi" w:hAnsiTheme="majorHAnsi" w:cstheme="majorHAnsi"/>
+          <w:noProof/>
+          <w:sz w:val="24"/>
+          <w:szCs w:val="24"/>
+        </w:rPr>
+      </w:pPr>
+    </w:p>
+    <w:p>
+      <w:pPr>
+        <w:pStyle w:val="Body"/>
+        <w:rPr>
+          <w:rFonts w:asciiTheme="majorHAnsi" w:hAnsiTheme="majorHAnsi" w:cstheme="majorHAnsi"/>
+          <w:sz w:val="24"/>
+          <w:szCs w:val="24"/>
+          <w:u w:val="single"/>
+        </w:rPr>
+      </w:pPr>
+      <w:r>
+        <w:rPr>
+          <w:rFonts w:asciiTheme="majorHAnsi" w:hAnsiTheme="majorHAnsi" w:cstheme="majorHAnsi"/>
+          <w:sz w:val="24"/>
+          <w:szCs w:val="24"/>
+          <w:u w:val="single"/>
+        </w:rPr>
+        <w:t>Example 1:</w:t>
+      </w:r>
+    </w:p>
+    <w:p>
+      <w:pPr>
+        <w:pStyle w:val="Body"/>
+        <w:rPr>
+          <w:rFonts w:asciiTheme="majorHAnsi" w:hAnsiTheme="majorHAnsi" w:cstheme="majorHAnsi"/>
+          <w:noProof/>
+          <w:sz w:val="24"/>
+          <w:szCs w:val="24"/>
+        </w:rPr>
+      </w:pPr>
+      <w:r>
+        <w:rPr>
+          <w:rFonts w:asciiTheme="majorHAnsi" w:hAnsiTheme="majorHAnsi" w:cstheme="majorHAnsi"/>
+          <w:noProof/>
+          <w:sz w:val="24"/>
+          <w:szCs w:val="24"/>
+        </w:rPr>
+        <w:t>Input : W = 100</w:t>
+      </w:r>
+    </w:p>
+    <w:p>
+      <w:pPr>
+        <w:pStyle w:val="Body"/>
+        <w:rPr>
+          <w:rFonts w:asciiTheme="majorHAnsi" w:hAnsiTheme="majorHAnsi" w:cstheme="majorHAnsi"/>
+          <w:noProof/>
+          <w:sz w:val="24"/>
+          <w:szCs w:val="24"/>
+        </w:rPr>
+      </w:pPr>
+      <w:r>
+        <w:rPr>
+          <w:rFonts w:asciiTheme="majorHAnsi" w:hAnsiTheme="majorHAnsi" w:cstheme="majorHAnsi"/>
+          <w:noProof/>
+          <w:sz w:val="24"/>
+          <w:szCs w:val="24"/>
+        </w:rPr>
+        <w:t xml:space="preserve">       </w:t>
+      </w:r>
+      <w:r>
+        <w:rPr>
+          <w:rFonts w:asciiTheme="majorHAnsi" w:hAnsiTheme="majorHAnsi" w:cstheme="majorHAnsi"/>
+          <w:noProof/>
+          <w:sz w:val="24"/>
+          <w:szCs w:val="24"/>
+        </w:rPr>
+        <w:t xml:space="preserve">      </w:t>
+      </w:r>
+      <w:r>
+        <w:rPr>
+          <w:rFonts w:asciiTheme="majorHAnsi" w:hAnsiTheme="majorHAnsi" w:cstheme="majorHAnsi"/>
+          <w:noProof/>
+          <w:sz w:val="24"/>
+          <w:szCs w:val="24"/>
+        </w:rPr>
+        <w:t>val[]  = {1, 30}</w:t>
+      </w:r>
+    </w:p>
+    <w:p>
+      <w:pPr>
+        <w:pStyle w:val="Body"/>
+        <w:rPr>
+          <w:rFonts w:asciiTheme="majorHAnsi" w:hAnsiTheme="majorHAnsi" w:cstheme="majorHAnsi"/>
+          <w:noProof/>
+          <w:sz w:val="24"/>
+          <w:szCs w:val="24"/>
+        </w:rPr>
+      </w:pPr>
+      <w:r>
+        <w:rPr>
+          <w:rFonts w:asciiTheme="majorHAnsi" w:hAnsiTheme="majorHAnsi" w:cstheme="majorHAnsi"/>
+          <w:noProof/>
+          <w:sz w:val="24"/>
+          <w:szCs w:val="24"/>
+        </w:rPr>
+        <w:t xml:space="preserve">       </w:t>
+      </w:r>
+      <w:r>
+        <w:rPr>
+          <w:rFonts w:asciiTheme="majorHAnsi" w:hAnsiTheme="majorHAnsi" w:cstheme="majorHAnsi"/>
+          <w:noProof/>
+          <w:sz w:val="24"/>
+          <w:szCs w:val="24"/>
+        </w:rPr>
+        <w:t xml:space="preserve">      </w:t>
+      </w:r>
+      <w:r>
+        <w:rPr>
+          <w:rFonts w:asciiTheme="majorHAnsi" w:hAnsiTheme="majorHAnsi" w:cstheme="majorHAnsi"/>
+          <w:noProof/>
+          <w:sz w:val="24"/>
+          <w:szCs w:val="24"/>
+        </w:rPr>
+        <w:t>wt[] = {1, 50}</w:t>
+      </w:r>
+    </w:p>
+    <w:p>
+      <w:pPr>
+        <w:pStyle w:val="Body"/>
+        <w:rPr>
+          <w:rFonts w:asciiTheme="majorHAnsi" w:hAnsiTheme="majorHAnsi" w:cstheme="majorHAnsi"/>
+          <w:noProof/>
+          <w:sz w:val="24"/>
+          <w:szCs w:val="24"/>
+        </w:rPr>
+      </w:pPr>
+    </w:p>
+    <w:p>
+      <w:pPr>
+        <w:pStyle w:val="Body"/>
+        <w:rPr>
+          <w:rFonts w:asciiTheme="majorHAnsi" w:hAnsiTheme="majorHAnsi" w:cstheme="majorHAnsi"/>
+          <w:noProof/>
+          <w:sz w:val="24"/>
+          <w:szCs w:val="24"/>
+        </w:rPr>
+      </w:pPr>
+      <w:r>
+        <w:rPr>
+          <w:rFonts w:asciiTheme="majorHAnsi" w:hAnsiTheme="majorHAnsi" w:cstheme="majorHAnsi"/>
+          <w:noProof/>
+          <w:sz w:val="24"/>
+          <w:szCs w:val="24"/>
+        </w:rPr>
+        <w:t>Output : 100</w:t>
+      </w:r>
+    </w:p>
+    <w:p>
+      <w:pPr>
+        <w:pStyle w:val="Body"/>
+        <w:rPr>
+          <w:rFonts w:asciiTheme="majorHAnsi" w:hAnsiTheme="majorHAnsi" w:cstheme="majorHAnsi"/>
+          <w:noProof/>
+          <w:sz w:val="24"/>
+          <w:szCs w:val="24"/>
+        </w:rPr>
+      </w:pPr>
+      <w:r>
+        <w:rPr>
+          <w:rFonts w:asciiTheme="majorHAnsi" w:hAnsiTheme="majorHAnsi" w:cstheme="majorHAnsi"/>
+          <w:noProof/>
+          <w:sz w:val="24"/>
+          <w:szCs w:val="24"/>
+        </w:rPr>
+        <w:t>There are many ways to fill knapsack.</w:t>
+      </w:r>
+    </w:p>
+    <w:p>
+      <w:pPr>
+        <w:pStyle w:val="Body"/>
+        <w:rPr>
+          <w:rFonts w:asciiTheme="majorHAnsi" w:hAnsiTheme="majorHAnsi" w:cstheme="majorHAnsi"/>
+          <w:noProof/>
+          <w:sz w:val="24"/>
+          <w:szCs w:val="24"/>
+        </w:rPr>
+      </w:pPr>
+      <w:r>
+        <w:rPr>
+          <w:rFonts w:asciiTheme="majorHAnsi" w:hAnsiTheme="majorHAnsi" w:cstheme="majorHAnsi"/>
+          <w:noProof/>
+          <w:sz w:val="24"/>
+          <w:szCs w:val="24"/>
+        </w:rPr>
+        <w:t>1) 2 instances of 50 unit weight item.</w:t>
+      </w:r>
+    </w:p>
+    <w:p>
+      <w:pPr>
+        <w:pStyle w:val="Body"/>
+        <w:rPr>
+          <w:rFonts w:asciiTheme="majorHAnsi" w:hAnsiTheme="majorHAnsi" w:cstheme="majorHAnsi"/>
+          <w:noProof/>
+          <w:sz w:val="24"/>
+          <w:szCs w:val="24"/>
+        </w:rPr>
+      </w:pPr>
+      <w:r>
+        <w:rPr>
+          <w:rFonts w:asciiTheme="majorHAnsi" w:hAnsiTheme="majorHAnsi" w:cstheme="majorHAnsi"/>
+          <w:noProof/>
+          <w:sz w:val="24"/>
+          <w:szCs w:val="24"/>
+        </w:rPr>
+        <w:t>2) 100 instances of 1 unit weight item.</w:t>
+      </w:r>
+    </w:p>
+    <w:p>
+      <w:pPr>
+        <w:pStyle w:val="Body"/>
+        <w:rPr>
+          <w:rFonts w:asciiTheme="majorHAnsi" w:hAnsiTheme="majorHAnsi" w:cstheme="majorHAnsi"/>
+          <w:noProof/>
+          <w:sz w:val="24"/>
+          <w:szCs w:val="24"/>
+        </w:rPr>
+      </w:pPr>
+      <w:r>
+        <w:rPr>
+          <w:rFonts w:asciiTheme="majorHAnsi" w:hAnsiTheme="majorHAnsi" w:cstheme="majorHAnsi"/>
+          <w:noProof/>
+          <w:sz w:val="24"/>
+          <w:szCs w:val="24"/>
+        </w:rPr>
+        <w:t>3) 1 instance of 50 unit weight item and 50</w:t>
+      </w:r>
+      <w:r>
+        <w:rPr>
+          <w:rFonts w:asciiTheme="majorHAnsi" w:hAnsiTheme="majorHAnsi" w:cstheme="majorHAnsi"/>
+          <w:noProof/>
+          <w:sz w:val="24"/>
+          <w:szCs w:val="24"/>
+        </w:rPr>
+        <w:t xml:space="preserve"> </w:t>
+      </w:r>
+      <w:r>
+        <w:rPr>
+          <w:rFonts w:asciiTheme="majorHAnsi" w:hAnsiTheme="majorHAnsi" w:cstheme="majorHAnsi"/>
+          <w:noProof/>
+          <w:sz w:val="24"/>
+          <w:szCs w:val="24"/>
+        </w:rPr>
+        <w:t>instances of 1 unit weight items.</w:t>
+      </w:r>
+    </w:p>
+    <w:p>
+      <w:pPr>
+        <w:pStyle w:val="Body"/>
+        <w:rPr>
+          <w:rFonts w:asciiTheme="majorHAnsi" w:hAnsiTheme="majorHAnsi" w:cstheme="majorHAnsi"/>
+          <w:noProof/>
+          <w:sz w:val="24"/>
+          <w:szCs w:val="24"/>
+        </w:rPr>
+      </w:pPr>
+      <w:r>
+        <w:rPr>
+          <w:rFonts w:asciiTheme="majorHAnsi" w:hAnsiTheme="majorHAnsi" w:cstheme="majorHAnsi"/>
+          <w:noProof/>
+          <w:sz w:val="24"/>
+          <w:szCs w:val="24"/>
+        </w:rPr>
+        <w:t>We get maximum value with option 2.</w:t>
+      </w:r>
+    </w:p>
+    <w:p>
+      <w:pPr>
+        <w:pStyle w:val="Body"/>
+        <w:rPr>
+          <w:rFonts w:asciiTheme="majorHAnsi" w:hAnsiTheme="majorHAnsi" w:cstheme="majorHAnsi"/>
+          <w:sz w:val="24"/>
+          <w:szCs w:val="24"/>
+        </w:rPr>
+      </w:pPr>
+    </w:p>
+    <w:p>
+      <w:pPr>
+        <w:pStyle w:val="Body"/>
+        <w:rPr>
+          <w:rFonts w:asciiTheme="majorHAnsi" w:hAnsiTheme="majorHAnsi" w:cstheme="majorHAnsi"/>
+          <w:sz w:val="24"/>
+          <w:szCs w:val="24"/>
+          <w:u w:val="single"/>
+        </w:rPr>
+      </w:pPr>
+      <w:r>
+        <w:rPr>
+          <w:rFonts w:asciiTheme="majorHAnsi" w:hAnsiTheme="majorHAnsi" w:cstheme="majorHAnsi"/>
+          <w:sz w:val="24"/>
+          <w:szCs w:val="24"/>
+          <w:u w:val="single"/>
+        </w:rPr>
+        <w:t xml:space="preserve">Example </w:t>
+      </w:r>
+      <w:r>
+        <w:rPr>
+          <w:rFonts w:asciiTheme="majorHAnsi" w:hAnsiTheme="majorHAnsi" w:cstheme="majorHAnsi"/>
+          <w:sz w:val="24"/>
+          <w:szCs w:val="24"/>
+          <w:u w:val="single"/>
+        </w:rPr>
+        <w:t>2</w:t>
+      </w:r>
+      <w:r>
+        <w:rPr>
+          <w:rFonts w:asciiTheme="majorHAnsi" w:hAnsiTheme="majorHAnsi" w:cstheme="majorHAnsi"/>
+          <w:sz w:val="24"/>
+          <w:szCs w:val="24"/>
+          <w:u w:val="single"/>
+        </w:rPr>
+        <w:t>:</w:t>
+      </w:r>
+    </w:p>
+    <w:p>
+      <w:pPr>
+        <w:pStyle w:val="Body"/>
+        <w:rPr>
+          <w:rFonts w:asciiTheme="majorHAnsi" w:hAnsiTheme="majorHAnsi" w:cstheme="majorHAnsi"/>
+          <w:noProof/>
+          <w:sz w:val="24"/>
+          <w:szCs w:val="24"/>
+        </w:rPr>
+      </w:pPr>
+      <w:r>
+        <w:rPr>
+          <w:rFonts w:asciiTheme="majorHAnsi" w:hAnsiTheme="majorHAnsi" w:cstheme="majorHAnsi"/>
+          <w:noProof/>
+          <w:sz w:val="24"/>
+          <w:szCs w:val="24"/>
+        </w:rPr>
+        <w:t>Input : W = 8</w:t>
+      </w:r>
+    </w:p>
+    <w:p>
+      <w:pPr>
+        <w:pStyle w:val="Body"/>
+        <w:rPr>
+          <w:rFonts w:asciiTheme="majorHAnsi" w:hAnsiTheme="majorHAnsi" w:cstheme="majorHAnsi"/>
+          <w:noProof/>
+          <w:sz w:val="24"/>
+          <w:szCs w:val="24"/>
+        </w:rPr>
+      </w:pPr>
+      <w:r>
+        <w:rPr>
+          <w:rFonts w:asciiTheme="majorHAnsi" w:hAnsiTheme="majorHAnsi" w:cstheme="majorHAnsi"/>
+          <w:noProof/>
+          <w:sz w:val="24"/>
+          <w:szCs w:val="24"/>
+        </w:rPr>
+        <w:t xml:space="preserve">       </w:t>
+      </w:r>
+      <w:r>
+        <w:rPr>
+          <w:rFonts w:asciiTheme="majorHAnsi" w:hAnsiTheme="majorHAnsi" w:cstheme="majorHAnsi"/>
+          <w:noProof/>
+          <w:sz w:val="24"/>
+          <w:szCs w:val="24"/>
+        </w:rPr>
+        <w:t xml:space="preserve">      </w:t>
+      </w:r>
+      <w:r>
+        <w:rPr>
+          <w:rFonts w:asciiTheme="majorHAnsi" w:hAnsiTheme="majorHAnsi" w:cstheme="majorHAnsi"/>
+          <w:noProof/>
+          <w:sz w:val="24"/>
+          <w:szCs w:val="24"/>
+        </w:rPr>
+        <w:t>val[] = {10, 40, 50, 70}</w:t>
+      </w:r>
+    </w:p>
+    <w:p>
+      <w:pPr>
+        <w:pStyle w:val="Body"/>
+        <w:rPr>
+          <w:rFonts w:asciiTheme="majorHAnsi" w:hAnsiTheme="majorHAnsi" w:cstheme="majorHAnsi"/>
+          <w:noProof/>
+          <w:sz w:val="24"/>
+          <w:szCs w:val="24"/>
+        </w:rPr>
+      </w:pPr>
+      <w:r>
+        <w:rPr>
+          <w:rFonts w:asciiTheme="majorHAnsi" w:hAnsiTheme="majorHAnsi" w:cstheme="majorHAnsi"/>
+          <w:noProof/>
+          <w:sz w:val="24"/>
+          <w:szCs w:val="24"/>
+        </w:rPr>
+        <w:t xml:space="preserve">      </w:t>
+      </w:r>
+      <w:r>
+        <w:rPr>
+          <w:rFonts w:asciiTheme="majorHAnsi" w:hAnsiTheme="majorHAnsi" w:cstheme="majorHAnsi"/>
+          <w:noProof/>
+          <w:sz w:val="24"/>
+          <w:szCs w:val="24"/>
+        </w:rPr>
+        <w:t xml:space="preserve">      </w:t>
+      </w:r>
+      <w:r>
+        <w:rPr>
+          <w:rFonts w:asciiTheme="majorHAnsi" w:hAnsiTheme="majorHAnsi" w:cstheme="majorHAnsi"/>
+          <w:noProof/>
+          <w:sz w:val="24"/>
+          <w:szCs w:val="24"/>
+        </w:rPr>
+        <w:t xml:space="preserve"> wt[]  = {1, 3, 4, 5}</w:t>
+      </w:r>
+    </w:p>
+    <w:p>
+      <w:pPr>
+        <w:pStyle w:val="Body"/>
+        <w:rPr>
+          <w:rFonts w:asciiTheme="majorHAnsi" w:hAnsiTheme="majorHAnsi" w:cstheme="majorHAnsi"/>
+          <w:noProof/>
+          <w:sz w:val="24"/>
+          <w:szCs w:val="24"/>
+        </w:rPr>
+      </w:pPr>
+      <w:r>
+        <w:rPr>
+          <w:rFonts w:asciiTheme="majorHAnsi" w:hAnsiTheme="majorHAnsi" w:cstheme="majorHAnsi"/>
+          <w:noProof/>
+          <w:sz w:val="24"/>
+          <w:szCs w:val="24"/>
+        </w:rPr>
+        <w:t xml:space="preserve"> </w:t>
+      </w:r>
+    </w:p>
+    <w:p>
+      <w:pPr>
+        <w:pStyle w:val="Body"/>
+        <w:rPr>
+          <w:rFonts w:asciiTheme="majorHAnsi" w:hAnsiTheme="majorHAnsi" w:cstheme="majorHAnsi"/>
+          <w:noProof/>
+          <w:sz w:val="24"/>
+          <w:szCs w:val="24"/>
+        </w:rPr>
+      </w:pPr>
+      <w:r>
+        <w:rPr>
+          <w:rFonts w:asciiTheme="majorHAnsi" w:hAnsiTheme="majorHAnsi" w:cstheme="majorHAnsi"/>
+          <w:noProof/>
+          <w:sz w:val="24"/>
+          <w:szCs w:val="24"/>
+        </w:rPr>
+        <w:t xml:space="preserve">Output : 110 </w:t>
+      </w:r>
+    </w:p>
+    <w:p>
+      <w:pPr>
+        <w:pStyle w:val="Body"/>
+        <w:rPr>
+          <w:rFonts w:asciiTheme="majorHAnsi" w:hAnsiTheme="majorHAnsi" w:cstheme="majorHAnsi"/>
+          <w:noProof/>
+          <w:sz w:val="24"/>
+          <w:szCs w:val="24"/>
+        </w:rPr>
+      </w:pPr>
+      <w:r>
+        <w:rPr>
+          <w:rFonts w:asciiTheme="majorHAnsi" w:hAnsiTheme="majorHAnsi" w:cstheme="majorHAnsi"/>
+          <w:noProof/>
+          <w:sz w:val="24"/>
+          <w:szCs w:val="24"/>
+        </w:rPr>
+        <w:t>We get maximum value with one unit of</w:t>
+      </w:r>
+    </w:p>
+    <w:p>
+      <w:pPr>
+        <w:pStyle w:val="Body"/>
+        <w:rPr>
+          <w:rFonts w:asciiTheme="majorHAnsi" w:hAnsiTheme="majorHAnsi" w:cstheme="majorHAnsi"/>
+          <w:noProof/>
+          <w:sz w:val="24"/>
+          <w:szCs w:val="24"/>
+        </w:rPr>
+      </w:pPr>
+      <w:r>
+        <w:rPr>
+          <w:rFonts w:asciiTheme="majorHAnsi" w:hAnsiTheme="majorHAnsi" w:cstheme="majorHAnsi"/>
+          <w:noProof/>
+          <w:sz w:val="24"/>
+          <w:szCs w:val="24"/>
+        </w:rPr>
+        <w:t>weight 5 and one unit of weight 3.</w:t>
+      </w:r>
+    </w:p>
+    <w:p>
+      <w:pPr>
+        <w:pStyle w:val="Body"/>
+        <w:rPr>
+          <w:rFonts w:asciiTheme="majorHAnsi" w:hAnsiTheme="majorHAnsi" w:cstheme="majorHAnsi"/>
+          <w:b/>
+          <w:bCs/>
+          <w:noProof/>
+          <w:sz w:val="24"/>
+          <w:szCs w:val="24"/>
+          <w:u w:val="single"/>
+        </w:rPr>
+      </w:pPr>
+    </w:p>
+    <w:p>
+      <w:pPr>
+        <w:pStyle w:val="Body"/>
+        <w:rPr>
+          <w:rFonts w:asciiTheme="majorHAnsi" w:hAnsiTheme="majorHAnsi" w:cstheme="majorHAnsi"/>
+          <w:b/>
+          <w:bCs/>
+          <w:sz w:val="24"/>
+          <w:szCs w:val="24"/>
+          <w:u w:val="single"/>
+        </w:rPr>
+      </w:pPr>
+    </w:p>
+    <w:p>
+      <w:pPr>
+        <w:pStyle w:val="Body"/>
+        <w:rPr>
+          <w:rFonts w:asciiTheme="majorHAnsi" w:hAnsiTheme="majorHAnsi" w:cstheme="majorHAnsi"/>
+          <w:b/>
+          <w:bCs/>
+          <w:sz w:val="24"/>
+          <w:szCs w:val="24"/>
+          <w:u w:val="single"/>
+        </w:rPr>
+      </w:pPr>
+    </w:p>
+    <w:p>
+      <w:pPr>
+        <w:pStyle w:val="Body"/>
+        <w:rPr>
+          <w:rFonts w:asciiTheme="majorHAnsi" w:hAnsiTheme="majorHAnsi" w:cstheme="majorHAnsi"/>
+          <w:b/>
+          <w:bCs/>
+          <w:sz w:val="24"/>
+          <w:szCs w:val="24"/>
+          <w:u w:val="single"/>
+        </w:rPr>
+      </w:pPr>
+    </w:p>
+    <w:p>
+      <w:pPr>
+        <w:pStyle w:val="Body"/>
+        <w:rPr>
+          <w:rFonts w:asciiTheme="majorHAnsi" w:hAnsiTheme="majorHAnsi" w:cstheme="majorHAnsi"/>
+          <w:b/>
+          <w:bCs/>
+          <w:sz w:val="24"/>
+          <w:szCs w:val="24"/>
+          <w:u w:val="single"/>
+        </w:rPr>
+      </w:pPr>
+    </w:p>
+    <w:p>
+      <w:pPr>
+        <w:pStyle w:val="Body"/>
+        <w:rPr>
+          <w:rFonts w:asciiTheme="majorHAnsi" w:hAnsiTheme="majorHAnsi" w:cstheme="majorHAnsi"/>
+          <w:b/>
+          <w:bCs/>
+          <w:noProof/>
+          <w:sz w:val="24"/>
+          <w:szCs w:val="24"/>
+          <w:u w:val="single"/>
+        </w:rPr>
+      </w:pPr>
+      <w:r>
+        <w:rPr>
+          <w:rFonts w:asciiTheme="majorHAnsi" w:hAnsiTheme="majorHAnsi" w:cstheme="majorHAnsi"/>
+          <w:b/>
+          <w:bCs/>
+          <w:sz w:val="24"/>
+          <w:szCs w:val="24"/>
+          <w:u w:val="single"/>
+        </w:rPr>
+        <w:t>Longest Common Subsequence</w:t>
+      </w:r>
+      <w:r>
+        <w:rPr>
+          <w:rFonts w:asciiTheme="majorHAnsi" w:hAnsiTheme="majorHAnsi" w:cstheme="majorHAnsi"/>
+          <w:b/>
+          <w:bCs/>
+          <w:noProof/>
+          <w:sz w:val="24"/>
+          <w:szCs w:val="24"/>
+          <w:u w:val="single"/>
+        </w:rPr>
+        <w:t xml:space="preserve"> </w:t>
+      </w:r>
+    </w:p>
+    <w:p>
+      <w:pPr>
+        <w:pStyle w:val="Body"/>
+        <w:rPr>
+          <w:rFonts w:asciiTheme="majorHAnsi" w:hAnsiTheme="majorHAnsi" w:cstheme="majorHAnsi"/>
+          <w:b/>
+          <w:bCs/>
+          <w:noProof/>
+          <w:sz w:val="24"/>
+          <w:szCs w:val="24"/>
+          <w:u w:val="single"/>
+        </w:rPr>
+      </w:pPr>
+    </w:p>
+    <w:p>
+      <w:pPr>
+        <w:pStyle w:val="Body"/>
+        <w:rPr>
+          <w:rFonts w:asciiTheme="majorHAnsi" w:hAnsiTheme="majorHAnsi" w:cstheme="majorHAnsi"/>
+          <w:sz w:val="24"/>
+          <w:szCs w:val="24"/>
+        </w:rPr>
+      </w:pPr>
+      <w:r>
+        <w:rPr>
+          <w:rFonts w:asciiTheme="majorHAnsi" w:hAnsiTheme="majorHAnsi" w:cstheme="majorHAnsi"/>
+          <w:sz w:val="24"/>
+          <w:szCs w:val="24"/>
+        </w:rPr>
+        <w:t>Given two strings text1 and text2, return the length of their longest common subsequence. If there is no common subsequence, return 0.</w:t>
+      </w:r>
+      <w:r>
+        <w:rPr>
+          <w:rFonts w:asciiTheme="majorHAnsi" w:hAnsiTheme="majorHAnsi" w:cstheme="majorHAnsi"/>
+          <w:sz w:val="24"/>
+          <w:szCs w:val="24"/>
+        </w:rPr>
+        <w:t xml:space="preserve"> </w:t>
+      </w:r>
+      <w:r>
+        <w:rPr>
+          <w:rFonts w:asciiTheme="majorHAnsi" w:hAnsiTheme="majorHAnsi" w:cstheme="majorHAnsi"/>
+          <w:sz w:val="24"/>
+          <w:szCs w:val="24"/>
+        </w:rPr>
+        <w:t>A subsequence of a string is a new string generated from the original string with some characters (can be none) deleted without changing the relative order of the remaining characters.</w:t>
+      </w:r>
+      <w:r>
+        <w:rPr>
+          <w:rFonts w:asciiTheme="majorHAnsi" w:hAnsiTheme="majorHAnsi" w:cstheme="majorHAnsi"/>
+          <w:sz w:val="24"/>
+          <w:szCs w:val="24"/>
+        </w:rPr>
+        <w:t xml:space="preserve"> </w:t>
+      </w:r>
+      <w:r>
+        <w:rPr>
+          <w:rFonts w:asciiTheme="majorHAnsi" w:hAnsiTheme="majorHAnsi" w:cstheme="majorHAnsi"/>
+          <w:sz w:val="24"/>
+          <w:szCs w:val="24"/>
+        </w:rPr>
+        <w:t>For example, "ace" is a subsequence of "</w:t>
+      </w:r>
+      <w:proofErr w:type="spellStart"/>
+      <w:r>
+        <w:rPr>
+          <w:rFonts w:asciiTheme="majorHAnsi" w:hAnsiTheme="majorHAnsi" w:cstheme="majorHAnsi"/>
+          <w:sz w:val="24"/>
+          <w:szCs w:val="24"/>
+        </w:rPr>
+        <w:t>abcde</w:t>
+      </w:r>
+      <w:proofErr w:type="spellEnd"/>
+      <w:r>
+        <w:rPr>
+          <w:rFonts w:asciiTheme="majorHAnsi" w:hAnsiTheme="majorHAnsi" w:cstheme="majorHAnsi"/>
+          <w:sz w:val="24"/>
+          <w:szCs w:val="24"/>
+        </w:rPr>
+        <w:t>".</w:t>
+      </w:r>
+    </w:p>
+    <w:p>
+      <w:pPr>
+        <w:pStyle w:val="Body"/>
+        <w:rPr>
+          <w:rFonts w:asciiTheme="majorHAnsi" w:hAnsiTheme="majorHAnsi" w:cstheme="majorHAnsi"/>
+          <w:sz w:val="24"/>
+          <w:szCs w:val="24"/>
+        </w:rPr>
+      </w:pPr>
+    </w:p>
+    <w:p>
+      <w:pPr>
+        <w:pStyle w:val="Body"/>
+        <w:rPr>
+          <w:rFonts w:asciiTheme="majorHAnsi" w:hAnsiTheme="majorHAnsi" w:cstheme="majorHAnsi"/>
+          <w:sz w:val="24"/>
+          <w:szCs w:val="24"/>
+          <w:u w:val="single"/>
+        </w:rPr>
+      </w:pPr>
+      <w:r>
+        <w:rPr>
+          <w:rFonts w:asciiTheme="majorHAnsi" w:hAnsiTheme="majorHAnsi" w:cstheme="majorHAnsi"/>
+          <w:sz w:val="24"/>
+          <w:szCs w:val="24"/>
+          <w:u w:val="single"/>
+        </w:rPr>
+        <w:t>Example 1:</w:t>
+      </w:r>
+    </w:p>
+    <w:p>
+      <w:pPr>
+        <w:pStyle w:val="Body"/>
+        <w:rPr>
+          <w:rFonts w:asciiTheme="majorHAnsi" w:hAnsiTheme="majorHAnsi" w:cstheme="majorHAnsi"/>
+          <w:sz w:val="24"/>
+          <w:szCs w:val="24"/>
+        </w:rPr>
+      </w:pPr>
+      <w:r>
+        <w:rPr>
+          <w:rFonts w:asciiTheme="majorHAnsi" w:hAnsiTheme="majorHAnsi" w:cstheme="majorHAnsi"/>
+          <w:sz w:val="24"/>
+          <w:szCs w:val="24"/>
+        </w:rPr>
+        <w:t>Input: text1 = "</w:t>
+      </w:r>
+      <w:proofErr w:type="spellStart"/>
+      <w:r>
+        <w:rPr>
+          <w:rFonts w:asciiTheme="majorHAnsi" w:hAnsiTheme="majorHAnsi" w:cstheme="majorHAnsi"/>
+          <w:sz w:val="24"/>
+          <w:szCs w:val="24"/>
+        </w:rPr>
+        <w:t>abcde</w:t>
+      </w:r>
+      <w:proofErr w:type="spellEnd"/>
+      <w:r>
+        <w:rPr>
+          <w:rFonts w:asciiTheme="majorHAnsi" w:hAnsiTheme="majorHAnsi" w:cstheme="majorHAnsi"/>
+          <w:sz w:val="24"/>
+          <w:szCs w:val="24"/>
+        </w:rPr>
+        <w:t xml:space="preserve">", text2 = "ace" </w:t>
+      </w:r>
+    </w:p>
+    <w:p>
+      <w:pPr>
+        <w:pStyle w:val="Body"/>
+        <w:rPr>
+          <w:rFonts w:asciiTheme="majorHAnsi" w:hAnsiTheme="majorHAnsi" w:cstheme="majorHAnsi"/>
+          <w:sz w:val="24"/>
+          <w:szCs w:val="24"/>
+        </w:rPr>
+      </w:pPr>
+      <w:r>
+        <w:rPr>
+          <w:rFonts w:asciiTheme="majorHAnsi" w:hAnsiTheme="majorHAnsi" w:cstheme="majorHAnsi"/>
+          <w:sz w:val="24"/>
+          <w:szCs w:val="24"/>
+        </w:rPr>
+        <w:t xml:space="preserve">Output: 3  </w:t>
+      </w:r>
+    </w:p>
+    <w:p>
+      <w:pPr>
+        <w:pStyle w:val="Body"/>
+        <w:rPr>
+          <w:rFonts w:asciiTheme="majorHAnsi" w:hAnsiTheme="majorHAnsi" w:cstheme="majorHAnsi"/>
+          <w:sz w:val="24"/>
+          <w:szCs w:val="24"/>
+        </w:rPr>
+      </w:pPr>
+      <w:r>
+        <w:rPr>
+          <w:rFonts w:asciiTheme="majorHAnsi" w:hAnsiTheme="majorHAnsi" w:cstheme="majorHAnsi"/>
+          <w:sz w:val="24"/>
+          <w:szCs w:val="24"/>
+        </w:rPr>
+        <w:t>Explanation: The longest common subsequence is "ace</w:t>
+      </w:r>
+      <w:proofErr w:type="gramStart"/>
+      <w:r>
+        <w:rPr>
+          <w:rFonts w:asciiTheme="majorHAnsi" w:hAnsiTheme="majorHAnsi" w:cstheme="majorHAnsi"/>
+          <w:sz w:val="24"/>
+          <w:szCs w:val="24"/>
+        </w:rPr>
+        <w:t>"</w:t>
+      </w:r>
+      <w:proofErr w:type="gramEnd"/>
+      <w:r>
+        <w:rPr>
+          <w:rFonts w:asciiTheme="majorHAnsi" w:hAnsiTheme="majorHAnsi" w:cstheme="majorHAnsi"/>
+          <w:sz w:val="24"/>
+          <w:szCs w:val="24"/>
+        </w:rPr>
+        <w:t xml:space="preserve"> and its length is 3.</w:t>
+      </w:r>
+    </w:p>
+    <w:p>
+      <w:pPr>
+        <w:pStyle w:val="Body"/>
+        <w:rPr>
+          <w:rFonts w:asciiTheme="majorHAnsi" w:hAnsiTheme="majorHAnsi" w:cstheme="majorHAnsi"/>
+          <w:sz w:val="24"/>
+          <w:szCs w:val="24"/>
+        </w:rPr>
+      </w:pPr>
+    </w:p>
+    <w:p>
+      <w:pPr>
+        <w:pStyle w:val="Body"/>
+        <w:rPr>
+          <w:rFonts w:asciiTheme="majorHAnsi" w:hAnsiTheme="majorHAnsi" w:cstheme="majorHAnsi"/>
+          <w:sz w:val="24"/>
+          <w:szCs w:val="24"/>
+          <w:u w:val="single"/>
+        </w:rPr>
+      </w:pPr>
+      <w:r>
+        <w:rPr>
+          <w:rFonts w:asciiTheme="majorHAnsi" w:hAnsiTheme="majorHAnsi" w:cstheme="majorHAnsi"/>
+          <w:sz w:val="24"/>
+          <w:szCs w:val="24"/>
+          <w:u w:val="single"/>
+        </w:rPr>
+        <w:t>Example 2:</w:t>
+      </w:r>
+    </w:p>
+    <w:p>
+      <w:pPr>
+        <w:pStyle w:val="Body"/>
+        <w:rPr>
+          <w:rFonts w:asciiTheme="majorHAnsi" w:hAnsiTheme="majorHAnsi" w:cstheme="majorHAnsi"/>
+          <w:sz w:val="24"/>
+          <w:szCs w:val="24"/>
+        </w:rPr>
+      </w:pPr>
+      <w:r>
+        <w:rPr>
+          <w:rFonts w:asciiTheme="majorHAnsi" w:hAnsiTheme="majorHAnsi" w:cstheme="majorHAnsi"/>
+          <w:sz w:val="24"/>
+          <w:szCs w:val="24"/>
+        </w:rPr>
+        <w:t>Input: text1 = "</w:t>
+      </w:r>
+      <w:proofErr w:type="spellStart"/>
+      <w:r>
+        <w:rPr>
+          <w:rFonts w:asciiTheme="majorHAnsi" w:hAnsiTheme="majorHAnsi" w:cstheme="majorHAnsi"/>
+          <w:sz w:val="24"/>
+          <w:szCs w:val="24"/>
+        </w:rPr>
+        <w:t>abc</w:t>
+      </w:r>
+      <w:proofErr w:type="spellEnd"/>
+      <w:r>
+        <w:rPr>
+          <w:rFonts w:asciiTheme="majorHAnsi" w:hAnsiTheme="majorHAnsi" w:cstheme="majorHAnsi"/>
+          <w:sz w:val="24"/>
+          <w:szCs w:val="24"/>
+        </w:rPr>
+        <w:t>", text2 = "</w:t>
+      </w:r>
+      <w:proofErr w:type="spellStart"/>
+      <w:r>
+        <w:rPr>
+          <w:rFonts w:asciiTheme="majorHAnsi" w:hAnsiTheme="majorHAnsi" w:cstheme="majorHAnsi"/>
+          <w:sz w:val="24"/>
+          <w:szCs w:val="24"/>
+        </w:rPr>
+        <w:t>abc</w:t>
+      </w:r>
+      <w:proofErr w:type="spellEnd"/>
+      <w:r>
+        <w:rPr>
+          <w:rFonts w:asciiTheme="majorHAnsi" w:hAnsiTheme="majorHAnsi" w:cstheme="majorHAnsi"/>
+          <w:sz w:val="24"/>
+          <w:szCs w:val="24"/>
+        </w:rPr>
+        <w:t>"</w:t>
+      </w:r>
+    </w:p>
+    <w:p>
+      <w:pPr>
+        <w:pStyle w:val="Body"/>
+        <w:rPr>
+          <w:rFonts w:asciiTheme="majorHAnsi" w:hAnsiTheme="majorHAnsi" w:cstheme="majorHAnsi"/>
+          <w:sz w:val="24"/>
+          <w:szCs w:val="24"/>
+        </w:rPr>
+      </w:pPr>
+      <w:r>
+        <w:rPr>
+          <w:rFonts w:asciiTheme="majorHAnsi" w:hAnsiTheme="majorHAnsi" w:cstheme="majorHAnsi"/>
+          <w:sz w:val="24"/>
+          <w:szCs w:val="24"/>
+        </w:rPr>
+        <w:t>Output: 3</w:t>
+      </w:r>
+    </w:p>
+    <w:p>
+      <w:pPr>
+        <w:pStyle w:val="Body"/>
+        <w:rPr>
+          <w:rFonts w:asciiTheme="majorHAnsi" w:hAnsiTheme="majorHAnsi" w:cstheme="majorHAnsi"/>
+          <w:sz w:val="24"/>
+          <w:szCs w:val="24"/>
+        </w:rPr>
+      </w:pPr>
+      <w:r>
+        <w:rPr>
+          <w:rFonts w:asciiTheme="majorHAnsi" w:hAnsiTheme="majorHAnsi" w:cstheme="majorHAnsi"/>
+          <w:sz w:val="24"/>
+          <w:szCs w:val="24"/>
+        </w:rPr>
+        <w:t>Explanation: The longest common subsequence is "</w:t>
+      </w:r>
+      <w:proofErr w:type="spellStart"/>
+      <w:r>
+        <w:rPr>
+          <w:rFonts w:asciiTheme="majorHAnsi" w:hAnsiTheme="majorHAnsi" w:cstheme="majorHAnsi"/>
+          <w:sz w:val="24"/>
+          <w:szCs w:val="24"/>
+        </w:rPr>
+        <w:t>abc</w:t>
+      </w:r>
+      <w:proofErr w:type="spellEnd"/>
+      <w:r>
+        <w:rPr>
+          <w:rFonts w:asciiTheme="majorHAnsi" w:hAnsiTheme="majorHAnsi" w:cstheme="majorHAnsi"/>
+          <w:sz w:val="24"/>
+          <w:szCs w:val="24"/>
+        </w:rPr>
+        <w:t>" and its length is 3.</w:t>
+      </w:r>
+    </w:p>
+    <w:p>
+      <w:pPr>
+        <w:pStyle w:val="Body"/>
+        <w:rPr>
+          <w:rFonts w:asciiTheme="majorHAnsi" w:hAnsiTheme="majorHAnsi" w:cstheme="majorHAnsi"/>
+          <w:sz w:val="24"/>
+          <w:szCs w:val="24"/>
+        </w:rPr>
+      </w:pPr>
+    </w:p>
+    <w:p>
+      <w:pPr>
+        <w:pStyle w:val="Body"/>
+        <w:rPr>
+          <w:rFonts w:asciiTheme="majorHAnsi" w:hAnsiTheme="majorHAnsi" w:cstheme="majorHAnsi"/>
+          <w:sz w:val="24"/>
+          <w:szCs w:val="24"/>
+          <w:u w:val="single"/>
+        </w:rPr>
+      </w:pPr>
+      <w:r>
+        <w:rPr>
+          <w:rFonts w:asciiTheme="majorHAnsi" w:hAnsiTheme="majorHAnsi" w:cstheme="majorHAnsi"/>
+          <w:sz w:val="24"/>
+          <w:szCs w:val="24"/>
+          <w:u w:val="single"/>
+        </w:rPr>
+        <w:t>Example 3:</w:t>
+      </w:r>
+    </w:p>
+    <w:p>
+      <w:pPr>
+        <w:pStyle w:val="Body"/>
+        <w:rPr>
+          <w:rFonts w:asciiTheme="majorHAnsi" w:hAnsiTheme="majorHAnsi" w:cstheme="majorHAnsi"/>
+          <w:sz w:val="24"/>
+          <w:szCs w:val="24"/>
+        </w:rPr>
+      </w:pPr>
+      <w:r>
+        <w:rPr>
+          <w:rFonts w:asciiTheme="majorHAnsi" w:hAnsiTheme="majorHAnsi" w:cstheme="majorHAnsi"/>
+          <w:sz w:val="24"/>
+          <w:szCs w:val="24"/>
+        </w:rPr>
+        <w:t>Input: text1 = "</w:t>
+      </w:r>
+      <w:proofErr w:type="spellStart"/>
+      <w:r>
+        <w:rPr>
+          <w:rFonts w:asciiTheme="majorHAnsi" w:hAnsiTheme="majorHAnsi" w:cstheme="majorHAnsi"/>
+          <w:sz w:val="24"/>
+          <w:szCs w:val="24"/>
+        </w:rPr>
+        <w:t>abc</w:t>
+      </w:r>
+      <w:proofErr w:type="spellEnd"/>
+      <w:r>
+        <w:rPr>
+          <w:rFonts w:asciiTheme="majorHAnsi" w:hAnsiTheme="majorHAnsi" w:cstheme="majorHAnsi"/>
+          <w:sz w:val="24"/>
+          <w:szCs w:val="24"/>
+        </w:rPr>
+        <w:t>", text2 = "def"</w:t>
+      </w:r>
+    </w:p>
+    <w:p>
+      <w:pPr>
+        <w:pStyle w:val="Body"/>
+        <w:rPr>
+          <w:rFonts w:asciiTheme="majorHAnsi" w:hAnsiTheme="majorHAnsi" w:cstheme="majorHAnsi"/>
+          <w:sz w:val="24"/>
+          <w:szCs w:val="24"/>
+        </w:rPr>
+      </w:pPr>
+      <w:r>
+        <w:rPr>
+          <w:rFonts w:asciiTheme="majorHAnsi" w:hAnsiTheme="majorHAnsi" w:cstheme="majorHAnsi"/>
+          <w:sz w:val="24"/>
+          <w:szCs w:val="24"/>
+        </w:rPr>
+        <w:t>Output: 0</w:t>
+      </w:r>
+    </w:p>
+    <w:p>
+      <w:pPr>
+        <w:pStyle w:val="Body"/>
+        <w:rPr>
+          <w:rFonts w:asciiTheme="majorHAnsi" w:hAnsiTheme="majorHAnsi" w:cstheme="majorHAnsi"/>
+          <w:sz w:val="24"/>
+          <w:szCs w:val="24"/>
+        </w:rPr>
+      </w:pPr>
+      <w:r>
+        <w:rPr>
+          <w:rFonts w:asciiTheme="majorHAnsi" w:hAnsiTheme="majorHAnsi" w:cstheme="majorHAnsi"/>
+          <w:sz w:val="24"/>
+          <w:szCs w:val="24"/>
+        </w:rPr>
+        <w:t>Explanation: There is no such common subsequence, so the result is 0.</w:t>
       </w:r>
     </w:p>
     <w:sectPr>
-      <w:headerReference w:type="even" r:id="rId15"/>
-      <w:headerReference w:type="default" r:id="rId16"/>
-      <w:footerReference w:type="even" r:id="rId17"/>
-      <w:footerReference w:type="default" r:id="rId18"/>
-      <w:headerReference w:type="first" r:id="rId19"/>
-      <w:footerReference w:type="first" r:id="rId20"/>
+      <w:headerReference w:type="even" r:id="rId10"/>
+      <w:headerReference w:type="default" r:id="rId11"/>
+      <w:footerReference w:type="even" r:id="rId12"/>
+      <w:footerReference w:type="default" r:id="rId13"/>
+      <w:headerReference w:type="first" r:id="rId14"/>
+      <w:footerReference w:type="first" r:id="rId15"/>
       <w:pgSz w:w="12240" w:h="15840"/>
       <w:pgMar w:top="360" w:right="1080" w:bottom="360" w:left="1080" w:header="0" w:footer="720" w:gutter="0"/>
       <w:pgNumType w:start="1"/>
@@ -2218,6 +4242,30 @@
       </w14:textOutline>
     </w:rPr>
   </w:style>
+  <w:style w:type="character" w:styleId="HTMLCode">
+    <w:name w:val="HTML Code"/>
+    <w:basedOn w:val="DefaultParagraphFont"/>
+    <w:uiPriority w:val="99"/>
+    <w:semiHidden/>
+    <w:unhideWhenUsed/>
+    <w:rsid w:val="0034677E"/>
+    <w:rPr>
+      <w:rFonts w:ascii="Courier New" w:eastAsia="Times New Roman" w:hAnsi="Courier New" w:cs="Courier New"/>
+      <w:sz w:val="20"/>
+      <w:szCs w:val="20"/>
+    </w:rPr>
+  </w:style>
+  <w:style w:type="character" w:styleId="Emphasis">
+    <w:name w:val="Emphasis"/>
+    <w:basedOn w:val="DefaultParagraphFont"/>
+    <w:uiPriority w:val="20"/>
+    <w:qFormat/>
+    <w:rsid w:val="0034677E"/>
+    <w:rPr>
+      <w:i/>
+      <w:iCs/>
+    </w:rPr>
+  </w:style>
 </w:styles>
 </file>
 
@@ -2547,6 +4595,10 @@
 </go:gDocsCustomXmlDataStorage>
 </file>
 
+<file path=customXml/item2.xml><?xml version="1.0" encoding="utf-8"?>
+<b:Sources xmlns:b="http://schemas.openxmlformats.org/officeDocument/2006/bibliography" xmlns="http://schemas.openxmlformats.org/officeDocument/2006/bibliography" SelectedStyle="/APASixthEditionOfficeOnline.xsl" StyleName="APA" Version="6"/>
+</file>
+
 <file path=customXml/itemProps1.xml><?xml version="1.0" encoding="utf-8"?>
 <ds:datastoreItem xmlns:ds="http://schemas.openxmlformats.org/officeDocument/2006/customXml" ds:itemID="{11111111-1234-1234-1234-123412341234}">
   <ds:schemaRefs>
@@ -2556,6 +4608,14 @@
 </ds:datastoreItem>
 </file>
 
+<file path=customXml/itemProps2.xml><?xml version="1.0" encoding="utf-8"?>
+<ds:datastoreItem xmlns:ds="http://schemas.openxmlformats.org/officeDocument/2006/customXml" ds:itemID="{7DD65824-0DF9-6C42-B466-AE8AB8A61FF0}">
+  <ds:schemaRefs>
+    <ds:schemaRef ds:uri="http://schemas.openxmlformats.org/officeDocument/2006/bibliography"/>
+  </ds:schemaRefs>
+</ds:datastoreItem>
+</file>
+
 <file path=docMetadata/LabelInfo.xml><?xml version="1.0" encoding="utf-8"?>
 <clbl:labelList xmlns:clbl="http://schemas.microsoft.com/office/2020/mipLabelMetadata">
   <clbl:label id="{f42aa342-8706-4288-bd11-ebb85995028c}" enabled="1" method="Standard" siteId="{72f988bf-86f1-41af-91ab-2d7cd011db47}" contentBits="0" removed="0"/>

</xml_diff>